<commit_message>
Gyuri doksi update (Feedbacks)
</commit_message>
<xml_diff>
--- a/Dokumentaciok/03/Oszt�lyle�r�s Output + Gate (Gyuri).docx
+++ b/Dokumentaciok/03/Oszt�lyle�r�s Output + Gate (Gyuri).docx
@@ -100,7 +100,6 @@
           <w:szCs w:val="28"/>
         </w:rPr>
       </w:pPr>
-      <w:proofErr w:type="spellStart"/>
       <w:r>
         <w:rPr>
           <w:rFonts w:ascii="Arial" w:hAnsi="Arial" w:cs="Arial"/>
@@ -110,7 +109,6 @@
         </w:rPr>
         <w:t>andGate</w:t>
       </w:r>
-      <w:proofErr w:type="spellEnd"/>
     </w:p>
     <w:p>
       <w:pPr>
@@ -121,47 +119,11 @@
           <w:szCs w:val="28"/>
         </w:rPr>
       </w:pPr>
-      <w:proofErr w:type="spellStart"/>
-      <w:r>
-        <w:rPr>
-          <w:rFonts w:ascii="Arial" w:hAnsi="Arial" w:cs="Arial"/>
-        </w:rPr>
-        <w:t>Logikai</w:t>
-      </w:r>
-      <w:proofErr w:type="spellEnd"/>
-      <w:r>
-        <w:rPr>
-          <w:rFonts w:ascii="Arial" w:hAnsi="Arial" w:cs="Arial"/>
-        </w:rPr>
-        <w:t xml:space="preserve"> </w:t>
-      </w:r>
-      <w:proofErr w:type="gramStart"/>
-      <w:r>
-        <w:rPr>
-          <w:rFonts w:ascii="Arial" w:hAnsi="Arial" w:cs="Arial"/>
-        </w:rPr>
-        <w:t>ÉS</w:t>
-      </w:r>
-      <w:proofErr w:type="gramEnd"/>
-      <w:r>
-        <w:rPr>
-          <w:rFonts w:ascii="Arial" w:hAnsi="Arial" w:cs="Arial"/>
-        </w:rPr>
-        <w:t xml:space="preserve"> kaput megvalósító objektum. A bemeneteiről beolvasott értékekből kiszámolja és továbbadja a kimenetére az új értéket. A új értékét az </w:t>
-      </w:r>
-      <w:proofErr w:type="gramStart"/>
-      <w:r>
-        <w:rPr>
-          <w:rFonts w:ascii="Arial" w:hAnsi="Arial" w:cs="Arial"/>
-        </w:rPr>
-        <w:t>ÉS</w:t>
-      </w:r>
-      <w:proofErr w:type="gramEnd"/>
-      <w:r>
-        <w:rPr>
-          <w:rFonts w:ascii="Arial" w:hAnsi="Arial" w:cs="Arial"/>
-        </w:rPr>
-        <w:t xml:space="preserve"> kapu igazságtáblája szerint számolja ki, mely két bemenet esetén a következő:</w:t>
+      <w:r>
+        <w:rPr>
+          <w:rFonts w:ascii="Arial" w:hAnsi="Arial" w:cs="Arial"/>
+        </w:rPr>
+        <w:t>Logikai ÉS kaput megvalósító objektum. A bemeneteiről beolvasott értékekből kiszámolja és továbbadja a kimenetére az új értéket. A új értékét az ÉS kapu igazságtáblája szerint számolja ki, mely két bemenet esetén a következő:</w:t>
       </w:r>
     </w:p>
     <w:tbl>
@@ -995,30 +957,8 @@
         <w:rPr>
           <w:rFonts w:ascii="Arial" w:hAnsi="Arial" w:cs="Arial"/>
         </w:rPr>
-        <w:t xml:space="preserve">X: </w:t>
-      </w:r>
-      <w:proofErr w:type="spellStart"/>
-      <w:r>
-        <w:rPr>
-          <w:rFonts w:ascii="Arial" w:hAnsi="Arial" w:cs="Arial"/>
-        </w:rPr>
-        <w:t>don’t</w:t>
-      </w:r>
-      <w:proofErr w:type="spellEnd"/>
-      <w:r>
-        <w:rPr>
-          <w:rFonts w:ascii="Arial" w:hAnsi="Arial" w:cs="Arial"/>
-        </w:rPr>
-        <w:t xml:space="preserve"> </w:t>
-      </w:r>
-      <w:proofErr w:type="spellStart"/>
-      <w:r>
-        <w:rPr>
-          <w:rFonts w:ascii="Arial" w:hAnsi="Arial" w:cs="Arial"/>
-        </w:rPr>
-        <w:t>care</w:t>
-      </w:r>
-      <w:proofErr w:type="spellEnd"/>
+        <w:t>X: don’t care</w:t>
+      </w:r>
     </w:p>
     <w:p>
       <w:pPr>
@@ -1036,7 +976,6 @@
           <w:szCs w:val="28"/>
         </w:rPr>
       </w:pPr>
-      <w:proofErr w:type="spellStart"/>
       <w:r>
         <w:rPr>
           <w:rFonts w:ascii="Arial" w:hAnsi="Arial" w:cs="Arial"/>
@@ -1046,7 +985,6 @@
         </w:rPr>
         <w:t>orGate</w:t>
       </w:r>
-      <w:proofErr w:type="spellEnd"/>
     </w:p>
     <w:p>
       <w:pPr>
@@ -1917,7 +1855,6 @@
           <w:szCs w:val="28"/>
         </w:rPr>
       </w:pPr>
-      <w:proofErr w:type="spellStart"/>
       <w:r>
         <w:rPr>
           <w:rFonts w:ascii="Arial" w:hAnsi="Arial" w:cs="Arial"/>
@@ -1928,33 +1865,18 @@
         <w:lastRenderedPageBreak/>
         <w:t>inverter</w:t>
       </w:r>
-      <w:proofErr w:type="spellEnd"/>
-    </w:p>
-    <w:p>
-      <w:pPr>
-        <w:rPr>
-          <w:rFonts w:ascii="Arial" w:hAnsi="Arial" w:cs="Arial"/>
-        </w:rPr>
-      </w:pPr>
-      <w:r>
-        <w:rPr>
-          <w:rFonts w:ascii="Arial" w:hAnsi="Arial" w:cs="Arial"/>
-        </w:rPr>
-        <w:t xml:space="preserve">Logikai </w:t>
-      </w:r>
-      <w:proofErr w:type="spellStart"/>
-      <w:r>
-        <w:rPr>
-          <w:rFonts w:ascii="Arial" w:hAnsi="Arial" w:cs="Arial"/>
-        </w:rPr>
-        <w:t>invertert</w:t>
-      </w:r>
-      <w:proofErr w:type="spellEnd"/>
-      <w:r>
-        <w:rPr>
-          <w:rFonts w:ascii="Arial" w:hAnsi="Arial" w:cs="Arial"/>
-        </w:rPr>
-        <w:t xml:space="preserve"> megvalósító objektum. Egyetlen egy bemenettel rendelkezik, és kimenetére ennek inverzét</w:t>
+    </w:p>
+    <w:p>
+      <w:pPr>
+        <w:rPr>
+          <w:rFonts w:ascii="Arial" w:hAnsi="Arial" w:cs="Arial"/>
+        </w:rPr>
+      </w:pPr>
+      <w:r>
+        <w:rPr>
+          <w:rFonts w:ascii="Arial" w:hAnsi="Arial" w:cs="Arial"/>
+        </w:rPr>
+        <w:t>Logikai invertert megvalósító objektum. Egyetlen egy bemenettel rendelkezik, és kimenetére ennek inverzét</w:t>
       </w:r>
       <w:r>
         <w:rPr>
@@ -2083,17 +2005,8 @@
                 <w:rFonts w:ascii="Arial" w:hAnsi="Arial" w:cs="Arial"/>
                 <w:color w:val="000000"/>
               </w:rPr>
-              <w:t xml:space="preserve">NOT </w:t>
-            </w:r>
-            <w:proofErr w:type="gramStart"/>
-            <w:r>
-              <w:rPr>
-                <w:rFonts w:ascii="Arial" w:hAnsi="Arial" w:cs="Arial"/>
-                <w:color w:val="000000"/>
-              </w:rPr>
-              <w:t>A</w:t>
-            </w:r>
-            <w:proofErr w:type="gramEnd"/>
+              <w:t>NOT A</w:t>
+            </w:r>
           </w:p>
         </w:tc>
       </w:tr>
@@ -2331,19 +2244,11 @@
           <w:b/>
         </w:rPr>
       </w:pPr>
-      <w:proofErr w:type="spellStart"/>
-      <w:r>
-        <w:rPr>
-          <w:rFonts w:ascii="Arial" w:hAnsi="Arial" w:cs="Arial"/>
-        </w:rPr>
-        <w:t>Absztakt</w:t>
-      </w:r>
-      <w:proofErr w:type="spellEnd"/>
-      <w:r>
-        <w:rPr>
-          <w:rFonts w:ascii="Arial" w:hAnsi="Arial" w:cs="Arial"/>
-        </w:rPr>
-        <w:t xml:space="preserve"> osztály a megjelenítő modulok (pl. LED) leszármaztatására.</w:t>
+      <w:r>
+        <w:rPr>
+          <w:rFonts w:ascii="Arial" w:hAnsi="Arial" w:cs="Arial"/>
+        </w:rPr>
+        <w:t>Absztakt osztály a megjelenítő modulok (pl. LED) leszármaztatására.</w:t>
       </w:r>
     </w:p>
     <w:p>
@@ -2373,14 +2278,12 @@
           <w:b/>
         </w:rPr>
       </w:pPr>
-      <w:proofErr w:type="spellStart"/>
       <w:r>
         <w:rPr>
           <w:rFonts w:ascii="Arial" w:hAnsi="Arial" w:cs="Arial"/>
         </w:rPr>
         <w:t>DigitalObject</w:t>
       </w:r>
-      <w:proofErr w:type="spellEnd"/>
     </w:p>
     <w:p>
       <w:pPr>
@@ -2413,35 +2316,7 @@
         <w:rPr>
           <w:rFonts w:ascii="Arial" w:hAnsi="Arial" w:cs="Arial"/>
         </w:rPr>
-        <w:t xml:space="preserve">Implementálja </w:t>
-      </w:r>
-      <w:proofErr w:type="gramStart"/>
-      <w:r>
-        <w:rPr>
-          <w:rFonts w:ascii="Arial" w:hAnsi="Arial" w:cs="Arial"/>
-        </w:rPr>
-        <w:t>a</w:t>
-      </w:r>
-      <w:proofErr w:type="gramEnd"/>
-      <w:r>
-        <w:rPr>
-          <w:rFonts w:ascii="Arial" w:hAnsi="Arial" w:cs="Arial"/>
-        </w:rPr>
-        <w:t xml:space="preserve"> </w:t>
-      </w:r>
-      <w:proofErr w:type="spellStart"/>
-      <w:r>
-        <w:rPr>
-          <w:rFonts w:ascii="Arial" w:hAnsi="Arial" w:cs="Arial"/>
-        </w:rPr>
-        <w:t>IComponent</w:t>
-      </w:r>
-      <w:proofErr w:type="spellEnd"/>
-      <w:r>
-        <w:rPr>
-          <w:rFonts w:ascii="Arial" w:hAnsi="Arial" w:cs="Arial"/>
-        </w:rPr>
-        <w:t xml:space="preserve"> interfészt.</w:t>
+        <w:t>Implementálja a IComponent interfészt.</w:t>
       </w:r>
     </w:p>
     <w:p>
@@ -2470,30 +2345,12 @@
           <w:rFonts w:ascii="Arial" w:hAnsi="Arial" w:cs="Arial"/>
         </w:rPr>
       </w:pPr>
-      <w:proofErr w:type="spellStart"/>
-      <w:proofErr w:type="gramStart"/>
-      <w:r>
-        <w:rPr>
-          <w:rFonts w:ascii="Arial" w:hAnsi="Arial" w:cs="Arial"/>
-        </w:rPr>
-        <w:t>Feedback</w:t>
-      </w:r>
-      <w:proofErr w:type="spellEnd"/>
-      <w:r>
-        <w:rPr>
-          <w:rFonts w:ascii="Arial" w:hAnsi="Arial" w:cs="Arial"/>
-        </w:rPr>
-        <w:t xml:space="preserve"> :</w:t>
-      </w:r>
-      <w:proofErr w:type="spellStart"/>
-      <w:r>
-        <w:rPr>
-          <w:rFonts w:ascii="Arial" w:hAnsi="Arial" w:cs="Arial"/>
-        </w:rPr>
-        <w:t>array</w:t>
-      </w:r>
-      <w:proofErr w:type="spellEnd"/>
-      <w:proofErr w:type="gramEnd"/>
+      <w:r>
+        <w:rPr>
+          <w:rFonts w:ascii="Arial" w:hAnsi="Arial" w:cs="Arial"/>
+        </w:rPr>
+        <w:t>Feedback :array</w:t>
+      </w:r>
     </w:p>
     <w:p>
       <w:pPr>
@@ -2502,22 +2359,12 @@
           <w:rFonts w:ascii="Arial" w:hAnsi="Arial" w:cs="Arial"/>
         </w:rPr>
       </w:pPr>
-      <w:proofErr w:type="gramStart"/>
-      <w:r>
-        <w:rPr>
-          <w:rFonts w:ascii="Arial" w:hAnsi="Arial" w:cs="Arial"/>
-        </w:rPr>
-        <w:t>ID :</w:t>
-      </w:r>
-      <w:proofErr w:type="spellStart"/>
-      <w:r>
-        <w:rPr>
-          <w:rFonts w:ascii="Arial" w:hAnsi="Arial" w:cs="Arial"/>
-        </w:rPr>
-        <w:t>string</w:t>
-      </w:r>
-      <w:proofErr w:type="spellEnd"/>
-      <w:proofErr w:type="gramEnd"/>
+      <w:r>
+        <w:rPr>
+          <w:rFonts w:ascii="Arial" w:hAnsi="Arial" w:cs="Arial"/>
+        </w:rPr>
+        <w:t>ID :string</w:t>
+      </w:r>
     </w:p>
     <w:p>
       <w:pPr>
@@ -2526,30 +2373,12 @@
           <w:rFonts w:ascii="Arial" w:hAnsi="Arial" w:cs="Arial"/>
         </w:rPr>
       </w:pPr>
-      <w:proofErr w:type="spellStart"/>
-      <w:proofErr w:type="gramStart"/>
-      <w:r>
-        <w:rPr>
-          <w:rFonts w:ascii="Arial" w:hAnsi="Arial" w:cs="Arial"/>
-        </w:rPr>
-        <w:t>SameAsPrevious</w:t>
-      </w:r>
-      <w:proofErr w:type="spellEnd"/>
-      <w:r>
-        <w:rPr>
-          <w:rFonts w:ascii="Arial" w:hAnsi="Arial" w:cs="Arial"/>
-        </w:rPr>
-        <w:t xml:space="preserve"> :</w:t>
-      </w:r>
-      <w:proofErr w:type="spellStart"/>
-      <w:r>
-        <w:rPr>
-          <w:rFonts w:ascii="Arial" w:hAnsi="Arial" w:cs="Arial"/>
-        </w:rPr>
-        <w:t>boolean</w:t>
-      </w:r>
-      <w:proofErr w:type="spellEnd"/>
-      <w:proofErr w:type="gramEnd"/>
+      <w:r>
+        <w:rPr>
+          <w:rFonts w:ascii="Arial" w:hAnsi="Arial" w:cs="Arial"/>
+        </w:rPr>
+        <w:t>SameAsPrevious :boolean</w:t>
+      </w:r>
     </w:p>
     <w:p>
       <w:pPr>
@@ -2577,27 +2406,11 @@
           <w:rFonts w:ascii="Arial" w:hAnsi="Arial" w:cs="Arial"/>
         </w:rPr>
       </w:pPr>
-      <w:proofErr w:type="spellStart"/>
-      <w:proofErr w:type="gramStart"/>
-      <w:r>
-        <w:rPr>
-          <w:rFonts w:ascii="Arial" w:hAnsi="Arial" w:cs="Arial"/>
-        </w:rPr>
-        <w:t>Count</w:t>
-      </w:r>
-      <w:proofErr w:type="spellEnd"/>
-      <w:r>
-        <w:rPr>
-          <w:rFonts w:ascii="Arial" w:hAnsi="Arial" w:cs="Arial"/>
-        </w:rPr>
-        <w:t>(</w:t>
-      </w:r>
-      <w:proofErr w:type="gramEnd"/>
-      <w:r>
-        <w:rPr>
-          <w:rFonts w:ascii="Arial" w:hAnsi="Arial" w:cs="Arial"/>
-        </w:rPr>
-        <w:t>)</w:t>
+      <w:r>
+        <w:rPr>
+          <w:rFonts w:ascii="Arial" w:hAnsi="Arial" w:cs="Arial"/>
+        </w:rPr>
+        <w:t>Count()</w:t>
       </w:r>
     </w:p>
     <w:p>
@@ -2607,36 +2420,12 @@
           <w:rFonts w:ascii="Arial" w:hAnsi="Arial" w:cs="Arial"/>
         </w:rPr>
       </w:pPr>
-      <w:proofErr w:type="spellStart"/>
-      <w:proofErr w:type="gramStart"/>
-      <w:r>
-        <w:rPr>
-          <w:rFonts w:ascii="Arial" w:hAnsi="Arial" w:cs="Arial"/>
-        </w:rPr>
-        <w:t>GetID</w:t>
-      </w:r>
-      <w:proofErr w:type="spellEnd"/>
-      <w:r>
-        <w:rPr>
-          <w:rFonts w:ascii="Arial" w:hAnsi="Arial" w:cs="Arial"/>
-        </w:rPr>
-        <w:t>(</w:t>
-      </w:r>
-      <w:proofErr w:type="gramEnd"/>
-      <w:r>
-        <w:rPr>
-          <w:rFonts w:ascii="Arial" w:hAnsi="Arial" w:cs="Arial"/>
-        </w:rPr>
-        <w:t>) :</w:t>
-      </w:r>
-      <w:proofErr w:type="spellStart"/>
-      <w:r>
-        <w:rPr>
-          <w:rFonts w:ascii="Arial" w:hAnsi="Arial" w:cs="Arial"/>
-        </w:rPr>
-        <w:t>string</w:t>
-      </w:r>
-      <w:proofErr w:type="spellEnd"/>
+      <w:r>
+        <w:rPr>
+          <w:rFonts w:ascii="Arial" w:hAnsi="Arial" w:cs="Arial"/>
+        </w:rPr>
+        <w:t>GetID() :string</w:t>
+      </w:r>
     </w:p>
     <w:p>
       <w:pPr>
@@ -2645,27 +2434,11 @@
           <w:rFonts w:ascii="Arial" w:hAnsi="Arial" w:cs="Arial"/>
         </w:rPr>
       </w:pPr>
-      <w:proofErr w:type="spellStart"/>
-      <w:proofErr w:type="gramStart"/>
-      <w:r>
-        <w:rPr>
-          <w:rFonts w:ascii="Arial" w:hAnsi="Arial" w:cs="Arial"/>
-        </w:rPr>
-        <w:t>Step</w:t>
-      </w:r>
-      <w:proofErr w:type="spellEnd"/>
-      <w:r>
-        <w:rPr>
-          <w:rFonts w:ascii="Arial" w:hAnsi="Arial" w:cs="Arial"/>
-        </w:rPr>
-        <w:t>(</w:t>
-      </w:r>
-      <w:proofErr w:type="gramEnd"/>
-      <w:r>
-        <w:rPr>
-          <w:rFonts w:ascii="Arial" w:hAnsi="Arial" w:cs="Arial"/>
-        </w:rPr>
-        <w:t>)</w:t>
+      <w:r>
+        <w:rPr>
+          <w:rFonts w:ascii="Arial" w:hAnsi="Arial" w:cs="Arial"/>
+        </w:rPr>
+        <w:t>Step()</w:t>
       </w:r>
     </w:p>
     <w:p>
@@ -2681,23 +2454,7 @@
           <w:rFonts w:ascii="Arial" w:hAnsi="Arial" w:cs="Arial"/>
           <w:i/>
         </w:rPr>
-        <w:t>Az ősosztály (</w:t>
-      </w:r>
-      <w:proofErr w:type="spellStart"/>
-      <w:r>
-        <w:rPr>
-          <w:rFonts w:ascii="Arial" w:hAnsi="Arial" w:cs="Arial"/>
-          <w:i/>
-        </w:rPr>
-        <w:t>DigitalObject</w:t>
-      </w:r>
-      <w:proofErr w:type="spellEnd"/>
-      <w:r>
-        <w:rPr>
-          <w:rFonts w:ascii="Arial" w:hAnsi="Arial" w:cs="Arial"/>
-          <w:i/>
-        </w:rPr>
-        <w:t xml:space="preserve">) attribútumain, illetve </w:t>
+        <w:t xml:space="preserve">Az ősosztály (DigitalObject) attribútumain, illetve </w:t>
       </w:r>
       <w:r>
         <w:rPr>
@@ -2813,22 +2570,12 @@
           <w:rFonts w:ascii="Arial" w:hAnsi="Arial" w:cs="Arial"/>
         </w:rPr>
       </w:pPr>
-      <w:proofErr w:type="spellStart"/>
-      <w:r>
-        <w:rPr>
-          <w:rFonts w:ascii="Arial" w:hAnsi="Arial" w:cs="Arial"/>
-        </w:rPr>
-        <w:t>DigitalObject-</w:t>
-      </w:r>
-      <w:proofErr w:type="spellEnd"/>
-      <w:proofErr w:type="gramStart"/>
-      <w:r>
-        <w:rPr>
-          <w:rFonts w:ascii="Arial" w:hAnsi="Arial" w:cs="Arial"/>
-        </w:rPr>
-        <w:t>&gt;Output</w:t>
-      </w:r>
-      <w:proofErr w:type="gramEnd"/>
+      <w:r>
+        <w:rPr>
+          <w:rFonts w:ascii="Arial" w:hAnsi="Arial" w:cs="Arial"/>
+        </w:rPr>
+        <w:t>DigitalObject-&gt;Output</w:t>
+      </w:r>
     </w:p>
     <w:p>
       <w:pPr>
@@ -2860,35 +2607,7 @@
         <w:rPr>
           <w:rFonts w:ascii="Arial" w:hAnsi="Arial" w:cs="Arial"/>
         </w:rPr>
-        <w:t xml:space="preserve">Implementálja </w:t>
-      </w:r>
-      <w:proofErr w:type="gramStart"/>
-      <w:r>
-        <w:rPr>
-          <w:rFonts w:ascii="Arial" w:hAnsi="Arial" w:cs="Arial"/>
-        </w:rPr>
-        <w:t>a</w:t>
-      </w:r>
-      <w:proofErr w:type="gramEnd"/>
-      <w:r>
-        <w:rPr>
-          <w:rFonts w:ascii="Arial" w:hAnsi="Arial" w:cs="Arial"/>
-        </w:rPr>
-        <w:t xml:space="preserve"> </w:t>
-      </w:r>
-      <w:proofErr w:type="spellStart"/>
-      <w:r>
-        <w:rPr>
-          <w:rFonts w:ascii="Arial" w:hAnsi="Arial" w:cs="Arial"/>
-        </w:rPr>
-        <w:t>IComponent</w:t>
-      </w:r>
-      <w:proofErr w:type="spellEnd"/>
-      <w:r>
-        <w:rPr>
-          <w:rFonts w:ascii="Arial" w:hAnsi="Arial" w:cs="Arial"/>
-        </w:rPr>
-        <w:t xml:space="preserve"> interfészt.</w:t>
+        <w:t>Implementálja a IComponent interfészt.</w:t>
       </w:r>
     </w:p>
     <w:p>
@@ -2916,30 +2635,12 @@
           <w:rFonts w:ascii="Arial" w:hAnsi="Arial" w:cs="Arial"/>
         </w:rPr>
       </w:pPr>
-      <w:proofErr w:type="spellStart"/>
-      <w:proofErr w:type="gramStart"/>
-      <w:r>
-        <w:rPr>
-          <w:rFonts w:ascii="Arial" w:hAnsi="Arial" w:cs="Arial"/>
-        </w:rPr>
-        <w:t>Feedback</w:t>
-      </w:r>
-      <w:proofErr w:type="spellEnd"/>
-      <w:r>
-        <w:rPr>
-          <w:rFonts w:ascii="Arial" w:hAnsi="Arial" w:cs="Arial"/>
-        </w:rPr>
-        <w:t xml:space="preserve"> :</w:t>
-      </w:r>
-      <w:proofErr w:type="spellStart"/>
-      <w:r>
-        <w:rPr>
-          <w:rFonts w:ascii="Arial" w:hAnsi="Arial" w:cs="Arial"/>
-        </w:rPr>
-        <w:t>array</w:t>
-      </w:r>
-      <w:proofErr w:type="spellEnd"/>
-      <w:proofErr w:type="gramEnd"/>
+      <w:r>
+        <w:rPr>
+          <w:rFonts w:ascii="Arial" w:hAnsi="Arial" w:cs="Arial"/>
+        </w:rPr>
+        <w:t>Feedback :array</w:t>
+      </w:r>
     </w:p>
     <w:p>
       <w:pPr>
@@ -2948,22 +2649,12 @@
           <w:rFonts w:ascii="Arial" w:hAnsi="Arial" w:cs="Arial"/>
         </w:rPr>
       </w:pPr>
-      <w:proofErr w:type="gramStart"/>
-      <w:r>
-        <w:rPr>
-          <w:rFonts w:ascii="Arial" w:hAnsi="Arial" w:cs="Arial"/>
-        </w:rPr>
-        <w:t>ID :</w:t>
-      </w:r>
-      <w:proofErr w:type="spellStart"/>
-      <w:r>
-        <w:rPr>
-          <w:rFonts w:ascii="Arial" w:hAnsi="Arial" w:cs="Arial"/>
-        </w:rPr>
-        <w:t>string</w:t>
-      </w:r>
-      <w:proofErr w:type="spellEnd"/>
-      <w:proofErr w:type="gramEnd"/>
+      <w:r>
+        <w:rPr>
+          <w:rFonts w:ascii="Arial" w:hAnsi="Arial" w:cs="Arial"/>
+        </w:rPr>
+        <w:t>ID :string</w:t>
+      </w:r>
     </w:p>
     <w:p>
       <w:pPr>
@@ -2972,30 +2663,12 @@
           <w:rFonts w:ascii="Arial" w:hAnsi="Arial" w:cs="Arial"/>
         </w:rPr>
       </w:pPr>
-      <w:proofErr w:type="spellStart"/>
-      <w:proofErr w:type="gramStart"/>
-      <w:r>
-        <w:rPr>
-          <w:rFonts w:ascii="Arial" w:hAnsi="Arial" w:cs="Arial"/>
-        </w:rPr>
-        <w:t>SameAsPrevious</w:t>
-      </w:r>
-      <w:proofErr w:type="spellEnd"/>
-      <w:r>
-        <w:rPr>
-          <w:rFonts w:ascii="Arial" w:hAnsi="Arial" w:cs="Arial"/>
-        </w:rPr>
-        <w:t xml:space="preserve"> :</w:t>
-      </w:r>
-      <w:proofErr w:type="spellStart"/>
-      <w:r>
-        <w:rPr>
-          <w:rFonts w:ascii="Arial" w:hAnsi="Arial" w:cs="Arial"/>
-        </w:rPr>
-        <w:t>boolean</w:t>
-      </w:r>
-      <w:proofErr w:type="spellEnd"/>
-      <w:proofErr w:type="gramEnd"/>
+      <w:r>
+        <w:rPr>
+          <w:rFonts w:ascii="Arial" w:hAnsi="Arial" w:cs="Arial"/>
+        </w:rPr>
+        <w:t>SameAsPrevious :boolean</w:t>
+      </w:r>
     </w:p>
     <w:p>
       <w:pPr>
@@ -3022,27 +2695,11 @@
           <w:rFonts w:ascii="Arial" w:hAnsi="Arial" w:cs="Arial"/>
         </w:rPr>
       </w:pPr>
-      <w:proofErr w:type="spellStart"/>
-      <w:proofErr w:type="gramStart"/>
-      <w:r>
-        <w:rPr>
-          <w:rFonts w:ascii="Arial" w:hAnsi="Arial" w:cs="Arial"/>
-        </w:rPr>
-        <w:t>Count</w:t>
-      </w:r>
-      <w:proofErr w:type="spellEnd"/>
-      <w:r>
-        <w:rPr>
-          <w:rFonts w:ascii="Arial" w:hAnsi="Arial" w:cs="Arial"/>
-        </w:rPr>
-        <w:t>(</w:t>
-      </w:r>
-      <w:proofErr w:type="gramEnd"/>
-      <w:r>
-        <w:rPr>
-          <w:rFonts w:ascii="Arial" w:hAnsi="Arial" w:cs="Arial"/>
-        </w:rPr>
-        <w:t>)</w:t>
+      <w:r>
+        <w:rPr>
+          <w:rFonts w:ascii="Arial" w:hAnsi="Arial" w:cs="Arial"/>
+        </w:rPr>
+        <w:t>Count()</w:t>
       </w:r>
     </w:p>
     <w:p>
@@ -3052,36 +2709,12 @@
           <w:rFonts w:ascii="Arial" w:hAnsi="Arial" w:cs="Arial"/>
         </w:rPr>
       </w:pPr>
-      <w:proofErr w:type="spellStart"/>
-      <w:proofErr w:type="gramStart"/>
-      <w:r>
-        <w:rPr>
-          <w:rFonts w:ascii="Arial" w:hAnsi="Arial" w:cs="Arial"/>
-        </w:rPr>
-        <w:t>GetID</w:t>
-      </w:r>
-      <w:proofErr w:type="spellEnd"/>
-      <w:r>
-        <w:rPr>
-          <w:rFonts w:ascii="Arial" w:hAnsi="Arial" w:cs="Arial"/>
-        </w:rPr>
-        <w:t>(</w:t>
-      </w:r>
-      <w:proofErr w:type="gramEnd"/>
-      <w:r>
-        <w:rPr>
-          <w:rFonts w:ascii="Arial" w:hAnsi="Arial" w:cs="Arial"/>
-        </w:rPr>
-        <w:t>) :</w:t>
-      </w:r>
-      <w:proofErr w:type="spellStart"/>
-      <w:r>
-        <w:rPr>
-          <w:rFonts w:ascii="Arial" w:hAnsi="Arial" w:cs="Arial"/>
-        </w:rPr>
-        <w:t>string</w:t>
-      </w:r>
-      <w:proofErr w:type="spellEnd"/>
+      <w:r>
+        <w:rPr>
+          <w:rFonts w:ascii="Arial" w:hAnsi="Arial" w:cs="Arial"/>
+        </w:rPr>
+        <w:t>GetID() :string</w:t>
+      </w:r>
     </w:p>
     <w:p>
       <w:pPr>
@@ -3090,27 +2723,11 @@
           <w:rFonts w:ascii="Arial" w:hAnsi="Arial" w:cs="Arial"/>
         </w:rPr>
       </w:pPr>
-      <w:proofErr w:type="spellStart"/>
-      <w:proofErr w:type="gramStart"/>
-      <w:r>
-        <w:rPr>
-          <w:rFonts w:ascii="Arial" w:hAnsi="Arial" w:cs="Arial"/>
-        </w:rPr>
-        <w:t>Step</w:t>
-      </w:r>
-      <w:proofErr w:type="spellEnd"/>
-      <w:r>
-        <w:rPr>
-          <w:rFonts w:ascii="Arial" w:hAnsi="Arial" w:cs="Arial"/>
-        </w:rPr>
-        <w:t>(</w:t>
-      </w:r>
-      <w:proofErr w:type="gramEnd"/>
-      <w:r>
-        <w:rPr>
-          <w:rFonts w:ascii="Arial" w:hAnsi="Arial" w:cs="Arial"/>
-        </w:rPr>
-        <w:t>)</w:t>
+      <w:r>
+        <w:rPr>
+          <w:rFonts w:ascii="Arial" w:hAnsi="Arial" w:cs="Arial"/>
+        </w:rPr>
+        <w:t>Step()</w:t>
       </w:r>
     </w:p>
     <w:p>
@@ -3210,71 +2827,13 @@
         <w:rPr>
           <w:rFonts w:ascii="Arial" w:hAnsi="Arial" w:cs="Arial"/>
         </w:rPr>
-        <w:t xml:space="preserve">akt osztály a logikai kapuk (pl. </w:t>
-      </w:r>
-      <w:proofErr w:type="gramStart"/>
-      <w:r>
-        <w:rPr>
-          <w:rFonts w:ascii="Arial" w:hAnsi="Arial" w:cs="Arial"/>
-        </w:rPr>
-        <w:t>ÉS</w:t>
-      </w:r>
-      <w:proofErr w:type="gramEnd"/>
-      <w:r>
-        <w:rPr>
-          <w:rFonts w:ascii="Arial" w:hAnsi="Arial" w:cs="Arial"/>
-        </w:rPr>
-        <w:t xml:space="preserve">, VAGY, </w:t>
-      </w:r>
-      <w:proofErr w:type="spellStart"/>
-      <w:r>
-        <w:rPr>
-          <w:rFonts w:ascii="Arial" w:hAnsi="Arial" w:cs="Arial"/>
-        </w:rPr>
-        <w:t>inverter</w:t>
-      </w:r>
-      <w:proofErr w:type="spellEnd"/>
-      <w:r>
-        <w:rPr>
-          <w:rFonts w:ascii="Arial" w:hAnsi="Arial" w:cs="Arial"/>
-        </w:rPr>
-        <w:t xml:space="preserve">) leszármaztatására. A bementi </w:t>
-      </w:r>
-      <w:proofErr w:type="gramStart"/>
-      <w:r>
-        <w:rPr>
-          <w:rFonts w:ascii="Arial" w:hAnsi="Arial" w:cs="Arial"/>
-        </w:rPr>
-        <w:t>vezeték(</w:t>
-      </w:r>
-      <w:proofErr w:type="spellStart"/>
-      <w:proofErr w:type="gramEnd"/>
-      <w:r>
-        <w:rPr>
-          <w:rFonts w:ascii="Arial" w:hAnsi="Arial" w:cs="Arial"/>
-        </w:rPr>
-        <w:t>ek</w:t>
-      </w:r>
-      <w:proofErr w:type="spellEnd"/>
-      <w:r>
-        <w:rPr>
-          <w:rFonts w:ascii="Arial" w:hAnsi="Arial" w:cs="Arial"/>
-        </w:rPr>
-        <w:t>)</w:t>
-      </w:r>
-      <w:proofErr w:type="spellStart"/>
-      <w:r>
-        <w:rPr>
-          <w:rFonts w:ascii="Arial" w:hAnsi="Arial" w:cs="Arial"/>
-        </w:rPr>
-        <w:t>nek</w:t>
-      </w:r>
-      <w:proofErr w:type="spellEnd"/>
-      <w:r>
-        <w:rPr>
-          <w:rFonts w:ascii="Arial" w:hAnsi="Arial" w:cs="Arial"/>
-        </w:rPr>
-        <w:t xml:space="preserve"> lekérdezi az értékét, és kiszámolja a kimenet ú</w:t>
+        <w:t>akt osztály a logikai kapuk (pl. ÉS, VAGY, inverter</w:t>
+      </w:r>
+      <w:r>
+        <w:rPr>
+          <w:rFonts w:ascii="Arial" w:hAnsi="Arial" w:cs="Arial"/>
+        </w:rPr>
+        <w:t>) leszármaztatására. A bementi vezeték(ek)nek lekérdezi az értékét, és kiszámolja a kimenet ú</w:t>
       </w:r>
       <w:r>
         <w:rPr>
@@ -3310,14 +2869,12 @@
           <w:b/>
         </w:rPr>
       </w:pPr>
-      <w:proofErr w:type="spellStart"/>
       <w:r>
         <w:rPr>
           <w:rFonts w:ascii="Arial" w:hAnsi="Arial" w:cs="Arial"/>
         </w:rPr>
         <w:t>DigitalObject</w:t>
       </w:r>
-      <w:proofErr w:type="spellEnd"/>
     </w:p>
     <w:p>
       <w:pPr>
@@ -3350,35 +2907,7 @@
         <w:rPr>
           <w:rFonts w:ascii="Arial" w:hAnsi="Arial" w:cs="Arial"/>
         </w:rPr>
-        <w:t xml:space="preserve">Implementálja </w:t>
-      </w:r>
-      <w:proofErr w:type="gramStart"/>
-      <w:r>
-        <w:rPr>
-          <w:rFonts w:ascii="Arial" w:hAnsi="Arial" w:cs="Arial"/>
-        </w:rPr>
-        <w:t>a</w:t>
-      </w:r>
-      <w:proofErr w:type="gramEnd"/>
-      <w:r>
-        <w:rPr>
-          <w:rFonts w:ascii="Arial" w:hAnsi="Arial" w:cs="Arial"/>
-        </w:rPr>
-        <w:t xml:space="preserve"> </w:t>
-      </w:r>
-      <w:proofErr w:type="spellStart"/>
-      <w:r>
-        <w:rPr>
-          <w:rFonts w:ascii="Arial" w:hAnsi="Arial" w:cs="Arial"/>
-        </w:rPr>
-        <w:t>IComponent</w:t>
-      </w:r>
-      <w:proofErr w:type="spellEnd"/>
-      <w:r>
-        <w:rPr>
-          <w:rFonts w:ascii="Arial" w:hAnsi="Arial" w:cs="Arial"/>
-        </w:rPr>
-        <w:t xml:space="preserve"> interfészt.</w:t>
+        <w:t>Implementálja a IComponent interfészt.</w:t>
       </w:r>
     </w:p>
     <w:p>
@@ -3402,35 +2931,88 @@
     </w:p>
     <w:p>
       <w:pPr>
+        <w:ind w:left="360"/>
+        <w:rPr>
+          <w:rFonts w:ascii="Arial" w:hAnsi="Arial" w:cs="Arial"/>
+        </w:rPr>
+      </w:pPr>
+      <w:r>
+        <w:rPr>
+          <w:rFonts w:ascii="Arial" w:hAnsi="Arial" w:cs="Arial"/>
+        </w:rPr>
+        <w:t>Feedback</w:t>
+      </w:r>
+      <w:r>
+        <w:rPr>
+          <w:rFonts w:ascii="Arial" w:hAnsi="Arial" w:cs="Arial"/>
+        </w:rPr>
+        <w:t>s</w:t>
+      </w:r>
+      <w:r>
+        <w:rPr>
+          <w:rFonts w:ascii="Arial" w:hAnsi="Arial" w:cs="Arial"/>
+        </w:rPr>
+        <w:t xml:space="preserve"> :array</w:t>
+      </w:r>
+    </w:p>
+    <w:p>
+      <w:pPr>
+        <w:ind w:left="360"/>
+        <w:rPr>
+          <w:rFonts w:ascii="Arial" w:hAnsi="Arial" w:cs="Arial"/>
+          <w:b/>
+        </w:rPr>
+      </w:pPr>
+      <w:r>
+        <w:rPr>
+          <w:rFonts w:ascii="Arial" w:hAnsi="Arial" w:cs="Arial"/>
+        </w:rPr>
+        <w:t xml:space="preserve">Ha egy Gate egyik bemenete egy visszacsatolás kezdete, akkor tartalmaz egy </w:t>
+      </w:r>
+      <w:r>
+        <w:rPr>
+          <w:rFonts w:ascii="Arial" w:hAnsi="Arial" w:cs="Arial"/>
+        </w:rPr>
+        <w:t>F</w:t>
+      </w:r>
+      <w:r>
+        <w:rPr>
+          <w:rFonts w:ascii="Arial" w:hAnsi="Arial" w:cs="Arial"/>
+        </w:rPr>
+        <w:t>eedbacks tömböt mely referenciát tárol az összes, az adot</w:t>
+      </w:r>
+      <w:r>
+        <w:rPr>
+          <w:rFonts w:ascii="Arial" w:hAnsi="Arial" w:cs="Arial"/>
+        </w:rPr>
+        <w:t>t visszacsat</w:t>
+      </w:r>
+      <w:r>
+        <w:rPr>
+          <w:rFonts w:ascii="Arial" w:hAnsi="Arial" w:cs="Arial"/>
+        </w:rPr>
+        <w:t xml:space="preserve">olásban részt vevő </w:t>
+      </w:r>
+      <w:r>
+        <w:rPr>
+          <w:rFonts w:ascii="Arial" w:hAnsi="Arial" w:cs="Arial"/>
+        </w:rPr>
+        <w:t>DigitalObject-re.</w:t>
+      </w:r>
+    </w:p>
+    <w:p>
+      <w:pPr>
         <w:ind w:firstLine="360"/>
         <w:rPr>
           <w:rFonts w:ascii="Arial" w:hAnsi="Arial" w:cs="Arial"/>
         </w:rPr>
       </w:pPr>
-      <w:proofErr w:type="spellStart"/>
-      <w:proofErr w:type="gramStart"/>
-      <w:r>
-        <w:rPr>
-          <w:rFonts w:ascii="Arial" w:hAnsi="Arial" w:cs="Arial"/>
-        </w:rPr>
-        <w:t>Feedback</w:t>
-      </w:r>
-      <w:proofErr w:type="spellEnd"/>
-      <w:r>
-        <w:rPr>
-          <w:rFonts w:ascii="Arial" w:hAnsi="Arial" w:cs="Arial"/>
-        </w:rPr>
-        <w:t xml:space="preserve"> :</w:t>
-      </w:r>
-      <w:proofErr w:type="spellStart"/>
-      <w:r>
-        <w:rPr>
-          <w:rFonts w:ascii="Arial" w:hAnsi="Arial" w:cs="Arial"/>
-        </w:rPr>
-        <w:t>array</w:t>
-      </w:r>
-      <w:proofErr w:type="spellEnd"/>
-      <w:proofErr w:type="gramEnd"/>
+      <w:r>
+        <w:rPr>
+          <w:rFonts w:ascii="Arial" w:hAnsi="Arial" w:cs="Arial"/>
+        </w:rPr>
+        <w:t>ID :string</w:t>
+      </w:r>
     </w:p>
     <w:p>
       <w:pPr>
@@ -3439,54 +3021,12 @@
           <w:rFonts w:ascii="Arial" w:hAnsi="Arial" w:cs="Arial"/>
         </w:rPr>
       </w:pPr>
-      <w:proofErr w:type="gramStart"/>
-      <w:r>
-        <w:rPr>
-          <w:rFonts w:ascii="Arial" w:hAnsi="Arial" w:cs="Arial"/>
-        </w:rPr>
-        <w:t>ID :</w:t>
-      </w:r>
-      <w:proofErr w:type="spellStart"/>
-      <w:r>
-        <w:rPr>
-          <w:rFonts w:ascii="Arial" w:hAnsi="Arial" w:cs="Arial"/>
-        </w:rPr>
-        <w:t>string</w:t>
-      </w:r>
-      <w:proofErr w:type="spellEnd"/>
-      <w:proofErr w:type="gramEnd"/>
-    </w:p>
-    <w:p>
-      <w:pPr>
-        <w:ind w:firstLine="360"/>
-        <w:rPr>
-          <w:rFonts w:ascii="Arial" w:hAnsi="Arial" w:cs="Arial"/>
-        </w:rPr>
-      </w:pPr>
-      <w:proofErr w:type="spellStart"/>
-      <w:proofErr w:type="gramStart"/>
-      <w:r>
-        <w:rPr>
-          <w:rFonts w:ascii="Arial" w:hAnsi="Arial" w:cs="Arial"/>
-        </w:rPr>
-        <w:t>SameAsPrevious</w:t>
-      </w:r>
-      <w:proofErr w:type="spellEnd"/>
-      <w:r>
-        <w:rPr>
-          <w:rFonts w:ascii="Arial" w:hAnsi="Arial" w:cs="Arial"/>
-        </w:rPr>
-        <w:t xml:space="preserve"> :</w:t>
-      </w:r>
-      <w:proofErr w:type="spellStart"/>
-      <w:r>
-        <w:rPr>
-          <w:rFonts w:ascii="Arial" w:hAnsi="Arial" w:cs="Arial"/>
-        </w:rPr>
-        <w:t>boolean</w:t>
-      </w:r>
-      <w:proofErr w:type="spellEnd"/>
-      <w:proofErr w:type="gramEnd"/>
+      <w:r>
+        <w:rPr>
+          <w:rFonts w:ascii="Arial" w:hAnsi="Arial" w:cs="Arial"/>
+        </w:rPr>
+        <w:t>SameAsPrevious :boolean</w:t>
+      </w:r>
     </w:p>
     <w:p>
       <w:pPr>
@@ -3514,35 +3054,11 @@
           <w:rFonts w:ascii="Arial" w:hAnsi="Arial" w:cs="Arial"/>
         </w:rPr>
       </w:pPr>
-      <w:proofErr w:type="spellStart"/>
-      <w:proofErr w:type="gramStart"/>
-      <w:r>
-        <w:rPr>
-          <w:rFonts w:ascii="Arial" w:hAnsi="Arial" w:cs="Arial"/>
-        </w:rPr>
-        <w:t>Calculate</w:t>
-      </w:r>
-      <w:proofErr w:type="spellEnd"/>
-      <w:r>
-        <w:rPr>
-          <w:rFonts w:ascii="Arial" w:hAnsi="Arial" w:cs="Arial"/>
-        </w:rPr>
-        <w:t>(</w:t>
-      </w:r>
-      <w:proofErr w:type="spellStart"/>
-      <w:proofErr w:type="gramEnd"/>
-      <w:r>
-        <w:rPr>
-          <w:rFonts w:ascii="Arial" w:hAnsi="Arial" w:cs="Arial"/>
-        </w:rPr>
-        <w:t>array</w:t>
-      </w:r>
-      <w:proofErr w:type="spellEnd"/>
-      <w:r>
-        <w:rPr>
-          <w:rFonts w:ascii="Arial" w:hAnsi="Arial" w:cs="Arial"/>
-        </w:rPr>
-        <w:t>) : int</w:t>
+      <w:r>
+        <w:rPr>
+          <w:rFonts w:ascii="Arial" w:hAnsi="Arial" w:cs="Arial"/>
+        </w:rPr>
+        <w:t>Calculate(array) : int</w:t>
       </w:r>
     </w:p>
     <w:p>
@@ -3556,63 +3072,49 @@
         <w:rPr>
           <w:rFonts w:ascii="Arial" w:hAnsi="Arial" w:cs="Arial"/>
         </w:rPr>
-        <w:t xml:space="preserve">A metóduson belül lekérdezi a bemeneti vezetékek értékét a </w:t>
-      </w:r>
-      <w:proofErr w:type="spellStart"/>
-      <w:r>
-        <w:rPr>
-          <w:rFonts w:ascii="Arial" w:hAnsi="Arial" w:cs="Arial"/>
-        </w:rPr>
-        <w:t>GetValue</w:t>
-      </w:r>
-      <w:proofErr w:type="spellEnd"/>
-      <w:r>
-        <w:rPr>
-          <w:rFonts w:ascii="Arial" w:hAnsi="Arial" w:cs="Arial"/>
-        </w:rPr>
-        <w:t xml:space="preserve">() :int meghívásával, mely </w:t>
-      </w:r>
-      <w:proofErr w:type="gramStart"/>
-      <w:r>
-        <w:rPr>
-          <w:rFonts w:ascii="Arial" w:hAnsi="Arial" w:cs="Arial"/>
-        </w:rPr>
-        <w:t>felelősége</w:t>
-      </w:r>
-      <w:proofErr w:type="gramEnd"/>
-      <w:r>
-        <w:rPr>
-          <w:rFonts w:ascii="Arial" w:hAnsi="Arial" w:cs="Arial"/>
-        </w:rPr>
-        <w:t xml:space="preserve"> visszaadni a vezeték értékét, mely érték alapján kiszámolja a kimeneti vezeték (</w:t>
-      </w:r>
-      <w:proofErr w:type="spellStart"/>
-      <w:r>
-        <w:rPr>
-          <w:rFonts w:ascii="Arial" w:hAnsi="Arial" w:cs="Arial"/>
-        </w:rPr>
-        <w:t>wireOut</w:t>
-      </w:r>
-      <w:proofErr w:type="spellEnd"/>
-      <w:r>
-        <w:rPr>
-          <w:rFonts w:ascii="Arial" w:hAnsi="Arial" w:cs="Arial"/>
-        </w:rPr>
-        <w:t xml:space="preserve">) új értékét az igazságtáblájának megfelelő módon, és beállítja a vezeték értékét a </w:t>
-      </w:r>
-      <w:proofErr w:type="spellStart"/>
-      <w:r>
-        <w:rPr>
-          <w:rFonts w:ascii="Arial" w:hAnsi="Arial" w:cs="Arial"/>
-        </w:rPr>
-        <w:t>SetValue</w:t>
-      </w:r>
-      <w:proofErr w:type="spellEnd"/>
-      <w:r>
-        <w:rPr>
-          <w:rFonts w:ascii="Arial" w:hAnsi="Arial" w:cs="Arial"/>
-        </w:rPr>
-        <w:t>(int) metódus segítségével.</w:t>
+        <w:t>A metóduson belül lekérdezi a bemeneti vezetékek értékét a GetValue() :int meghívásával, mely felelősége visszaadni a vezeték értékét, mely érték alapján kiszámolja a kimeneti vezeték (wireOut) új értékét az igazságtáblájának megfelelő módon, és beállítja a vezeték értékét a SetValue(int) metódus segítségével.</w:t>
+      </w:r>
+    </w:p>
+    <w:p>
+      <w:pPr>
+        <w:ind w:firstLine="360"/>
+        <w:rPr>
+          <w:rFonts w:ascii="Arial" w:hAnsi="Arial" w:cs="Arial"/>
+        </w:rPr>
+      </w:pPr>
+      <w:r>
+        <w:rPr>
+          <w:rFonts w:ascii="Arial" w:hAnsi="Arial" w:cs="Arial"/>
+        </w:rPr>
+        <w:t>Count()</w:t>
+      </w:r>
+    </w:p>
+    <w:p>
+      <w:pPr>
+        <w:ind w:firstLine="360"/>
+        <w:rPr>
+          <w:rFonts w:ascii="Arial" w:hAnsi="Arial" w:cs="Arial"/>
+        </w:rPr>
+      </w:pPr>
+      <w:r>
+        <w:rPr>
+          <w:rFonts w:ascii="Arial" w:hAnsi="Arial" w:cs="Arial"/>
+        </w:rPr>
+        <w:t>GetID() :string</w:t>
+      </w:r>
+    </w:p>
+    <w:p>
+      <w:pPr>
+        <w:ind w:firstLine="360"/>
+        <w:rPr>
+          <w:rFonts w:ascii="Arial" w:hAnsi="Arial" w:cs="Arial"/>
+        </w:rPr>
+      </w:pPr>
+      <w:r>
+        <w:rPr>
+          <w:rFonts w:ascii="Arial" w:hAnsi="Arial" w:cs="Arial"/>
+        </w:rPr>
+        <w:t>Step()</w:t>
       </w:r>
     </w:p>
     <w:p>
@@ -3620,112 +3122,6 @@
         <w:ind w:left="360"/>
         <w:rPr>
           <w:rFonts w:ascii="Arial" w:hAnsi="Arial" w:cs="Arial"/>
-        </w:rPr>
-      </w:pPr>
-    </w:p>
-    <w:p>
-      <w:pPr>
-        <w:ind w:firstLine="360"/>
-        <w:rPr>
-          <w:rFonts w:ascii="Arial" w:hAnsi="Arial" w:cs="Arial"/>
-        </w:rPr>
-      </w:pPr>
-      <w:proofErr w:type="spellStart"/>
-      <w:proofErr w:type="gramStart"/>
-      <w:r>
-        <w:rPr>
-          <w:rFonts w:ascii="Arial" w:hAnsi="Arial" w:cs="Arial"/>
-        </w:rPr>
-        <w:t>Count</w:t>
-      </w:r>
-      <w:proofErr w:type="spellEnd"/>
-      <w:r>
-        <w:rPr>
-          <w:rFonts w:ascii="Arial" w:hAnsi="Arial" w:cs="Arial"/>
-        </w:rPr>
-        <w:t>(</w:t>
-      </w:r>
-      <w:proofErr w:type="gramEnd"/>
-      <w:r>
-        <w:rPr>
-          <w:rFonts w:ascii="Arial" w:hAnsi="Arial" w:cs="Arial"/>
-        </w:rPr>
-        <w:t>)</w:t>
-      </w:r>
-    </w:p>
-    <w:p>
-      <w:pPr>
-        <w:ind w:firstLine="360"/>
-        <w:rPr>
-          <w:rFonts w:ascii="Arial" w:hAnsi="Arial" w:cs="Arial"/>
-        </w:rPr>
-      </w:pPr>
-      <w:proofErr w:type="spellStart"/>
-      <w:proofErr w:type="gramStart"/>
-      <w:r>
-        <w:rPr>
-          <w:rFonts w:ascii="Arial" w:hAnsi="Arial" w:cs="Arial"/>
-        </w:rPr>
-        <w:t>GetID</w:t>
-      </w:r>
-      <w:proofErr w:type="spellEnd"/>
-      <w:r>
-        <w:rPr>
-          <w:rFonts w:ascii="Arial" w:hAnsi="Arial" w:cs="Arial"/>
-        </w:rPr>
-        <w:t>(</w:t>
-      </w:r>
-      <w:proofErr w:type="gramEnd"/>
-      <w:r>
-        <w:rPr>
-          <w:rFonts w:ascii="Arial" w:hAnsi="Arial" w:cs="Arial"/>
-        </w:rPr>
-        <w:t>) :</w:t>
-      </w:r>
-      <w:proofErr w:type="spellStart"/>
-      <w:r>
-        <w:rPr>
-          <w:rFonts w:ascii="Arial" w:hAnsi="Arial" w:cs="Arial"/>
-        </w:rPr>
-        <w:t>string</w:t>
-      </w:r>
-      <w:proofErr w:type="spellEnd"/>
-    </w:p>
-    <w:p>
-      <w:pPr>
-        <w:ind w:firstLine="360"/>
-        <w:rPr>
-          <w:rFonts w:ascii="Arial" w:hAnsi="Arial" w:cs="Arial"/>
-        </w:rPr>
-      </w:pPr>
-      <w:proofErr w:type="spellStart"/>
-      <w:proofErr w:type="gramStart"/>
-      <w:r>
-        <w:rPr>
-          <w:rFonts w:ascii="Arial" w:hAnsi="Arial" w:cs="Arial"/>
-        </w:rPr>
-        <w:t>Step</w:t>
-      </w:r>
-      <w:proofErr w:type="spellEnd"/>
-      <w:r>
-        <w:rPr>
-          <w:rFonts w:ascii="Arial" w:hAnsi="Arial" w:cs="Arial"/>
-        </w:rPr>
-        <w:t>(</w:t>
-      </w:r>
-      <w:proofErr w:type="gramEnd"/>
-      <w:r>
-        <w:rPr>
-          <w:rFonts w:ascii="Arial" w:hAnsi="Arial" w:cs="Arial"/>
-        </w:rPr>
-        <w:t>)</w:t>
-      </w:r>
-    </w:p>
-    <w:p>
-      <w:pPr>
-        <w:ind w:left="360"/>
-        <w:rPr>
-          <w:rFonts w:ascii="Arial" w:hAnsi="Arial" w:cs="Arial"/>
           <w:b/>
         </w:rPr>
       </w:pPr>
@@ -3744,14 +3140,12 @@
           <w:rFonts w:cs="Arial"/>
         </w:rPr>
       </w:pPr>
-      <w:proofErr w:type="spellStart"/>
       <w:r>
         <w:rPr>
           <w:rFonts w:cs="Arial"/>
         </w:rPr>
         <w:t>andGate</w:t>
       </w:r>
-      <w:proofErr w:type="spellEnd"/>
     </w:p>
     <w:p>
       <w:pPr>
@@ -3795,89 +3189,25 @@
         <w:rPr>
           <w:rFonts w:ascii="Arial" w:hAnsi="Arial" w:cs="Arial"/>
         </w:rPr>
-        <w:t xml:space="preserve"> (</w:t>
-      </w:r>
-      <w:proofErr w:type="spellStart"/>
-      <w:r>
-        <w:rPr>
-          <w:rFonts w:ascii="Arial" w:hAnsi="Arial" w:cs="Arial"/>
-        </w:rPr>
-        <w:t>wireIn</w:t>
-      </w:r>
-      <w:proofErr w:type="spellEnd"/>
-      <w:r>
-        <w:rPr>
-          <w:rFonts w:ascii="Arial" w:hAnsi="Arial" w:cs="Arial"/>
-        </w:rPr>
-        <w:t xml:space="preserve">) </w:t>
-      </w:r>
-      <w:r>
-        <w:rPr>
-          <w:rFonts w:ascii="Arial" w:hAnsi="Arial" w:cs="Arial"/>
-        </w:rPr>
-        <w:t xml:space="preserve">a </w:t>
-      </w:r>
-      <w:proofErr w:type="spellStart"/>
-      <w:proofErr w:type="gramStart"/>
-      <w:r>
-        <w:rPr>
-          <w:rFonts w:ascii="Arial" w:hAnsi="Arial" w:cs="Arial"/>
-        </w:rPr>
-        <w:t>GetValue</w:t>
-      </w:r>
-      <w:proofErr w:type="spellEnd"/>
-      <w:r>
-        <w:rPr>
-          <w:rFonts w:ascii="Arial" w:hAnsi="Arial" w:cs="Arial"/>
-        </w:rPr>
-        <w:t>(</w:t>
-      </w:r>
-      <w:proofErr w:type="gramEnd"/>
-      <w:r>
-        <w:rPr>
-          <w:rFonts w:ascii="Arial" w:hAnsi="Arial" w:cs="Arial"/>
-        </w:rPr>
-        <w:t xml:space="preserve">) :int metódussal, majd </w:t>
-      </w:r>
-      <w:r>
-        <w:rPr>
-          <w:rFonts w:ascii="Arial" w:hAnsi="Arial" w:cs="Arial"/>
-        </w:rPr>
-        <w:t>előállítja a kimeneti értéket (</w:t>
-      </w:r>
-      <w:proofErr w:type="spellStart"/>
-      <w:r>
-        <w:rPr>
-          <w:rFonts w:ascii="Arial" w:hAnsi="Arial" w:cs="Arial"/>
-        </w:rPr>
-        <w:t>wireOut</w:t>
-      </w:r>
-      <w:proofErr w:type="spellEnd"/>
-      <w:r>
-        <w:rPr>
-          <w:rFonts w:ascii="Arial" w:hAnsi="Arial" w:cs="Arial"/>
-        </w:rPr>
-        <w:t>)</w:t>
-      </w:r>
-      <w:r>
-        <w:rPr>
-          <w:rFonts w:ascii="Arial" w:hAnsi="Arial" w:cs="Arial"/>
-        </w:rPr>
-        <w:t xml:space="preserve"> a logika táblája alapján és beállítja azt, a </w:t>
-      </w:r>
-      <w:proofErr w:type="spellStart"/>
-      <w:r>
-        <w:rPr>
-          <w:rFonts w:ascii="Arial" w:hAnsi="Arial" w:cs="Arial"/>
-        </w:rPr>
-        <w:t>SetValue</w:t>
-      </w:r>
-      <w:proofErr w:type="spellEnd"/>
-      <w:r>
-        <w:rPr>
-          <w:rFonts w:ascii="Arial" w:hAnsi="Arial" w:cs="Arial"/>
-        </w:rPr>
-        <w:t>(int) segítségével.</w:t>
+        <w:t xml:space="preserve"> (wireIn) </w:t>
+      </w:r>
+      <w:r>
+        <w:rPr>
+          <w:rFonts w:ascii="Arial" w:hAnsi="Arial" w:cs="Arial"/>
+        </w:rPr>
+        <w:t xml:space="preserve">a GetValue() :int metódussal, majd </w:t>
+      </w:r>
+      <w:r>
+        <w:rPr>
+          <w:rFonts w:ascii="Arial" w:hAnsi="Arial" w:cs="Arial"/>
+        </w:rPr>
+        <w:t>előállítja a kimeneti értéket (wireOut)</w:t>
+      </w:r>
+      <w:r>
+        <w:rPr>
+          <w:rFonts w:ascii="Arial" w:hAnsi="Arial" w:cs="Arial"/>
+        </w:rPr>
+        <w:t xml:space="preserve"> a logika táblája alapján és beállítja azt, a SetValue(int) segítségével.</w:t>
       </w:r>
     </w:p>
     <w:p>
@@ -3907,7 +3237,6 @@
           <w:b/>
         </w:rPr>
       </w:pPr>
-      <w:proofErr w:type="spellStart"/>
       <w:r>
         <w:rPr>
           <w:rFonts w:ascii="Arial" w:hAnsi="Arial" w:cs="Arial"/>
@@ -3918,17 +3247,8 @@
         <w:rPr>
           <w:rFonts w:ascii="Arial" w:hAnsi="Arial" w:cs="Arial"/>
         </w:rPr>
-        <w:t>-</w:t>
-      </w:r>
-      <w:proofErr w:type="spellEnd"/>
-      <w:proofErr w:type="gramStart"/>
-      <w:r>
-        <w:rPr>
-          <w:rFonts w:ascii="Arial" w:hAnsi="Arial" w:cs="Arial"/>
-        </w:rPr>
-        <w:t>&gt;Gate</w:t>
-      </w:r>
-      <w:proofErr w:type="gramEnd"/>
+        <w:t>-&gt;Gate</w:t>
+      </w:r>
     </w:p>
     <w:p>
       <w:pPr>
@@ -3961,35 +3281,7 @@
         <w:rPr>
           <w:rFonts w:ascii="Arial" w:hAnsi="Arial" w:cs="Arial"/>
         </w:rPr>
-        <w:t xml:space="preserve">Implementálja </w:t>
-      </w:r>
-      <w:proofErr w:type="gramStart"/>
-      <w:r>
-        <w:rPr>
-          <w:rFonts w:ascii="Arial" w:hAnsi="Arial" w:cs="Arial"/>
-        </w:rPr>
-        <w:t>a</w:t>
-      </w:r>
-      <w:proofErr w:type="gramEnd"/>
-      <w:r>
-        <w:rPr>
-          <w:rFonts w:ascii="Arial" w:hAnsi="Arial" w:cs="Arial"/>
-        </w:rPr>
-        <w:t xml:space="preserve"> </w:t>
-      </w:r>
-      <w:proofErr w:type="spellStart"/>
-      <w:r>
-        <w:rPr>
-          <w:rFonts w:ascii="Arial" w:hAnsi="Arial" w:cs="Arial"/>
-        </w:rPr>
-        <w:t>IComponent</w:t>
-      </w:r>
-      <w:proofErr w:type="spellEnd"/>
-      <w:r>
-        <w:rPr>
-          <w:rFonts w:ascii="Arial" w:hAnsi="Arial" w:cs="Arial"/>
-        </w:rPr>
-        <w:t xml:space="preserve"> interfészt.</w:t>
+        <w:t>Implementálja a IComponent interfészt.</w:t>
       </w:r>
     </w:p>
     <w:p>
@@ -4018,28 +3310,12 @@
           <w:rFonts w:ascii="Arial" w:hAnsi="Arial" w:cs="Arial"/>
         </w:rPr>
       </w:pPr>
-      <w:proofErr w:type="spellStart"/>
-      <w:r>
-        <w:rPr>
-          <w:rFonts w:ascii="Arial" w:hAnsi="Arial" w:cs="Arial"/>
-        </w:rPr>
-        <w:t>Feedbacks</w:t>
-      </w:r>
-      <w:proofErr w:type="spellEnd"/>
-      <w:r>
-        <w:rPr>
-          <w:rFonts w:ascii="Arial" w:hAnsi="Arial" w:cs="Arial"/>
-        </w:rPr>
-        <w:t xml:space="preserve">: </w:t>
-      </w:r>
-      <w:proofErr w:type="spellStart"/>
-      <w:r>
-        <w:rPr>
-          <w:rFonts w:ascii="Arial" w:hAnsi="Arial" w:cs="Arial"/>
-        </w:rPr>
-        <w:t>array</w:t>
-      </w:r>
-      <w:proofErr w:type="spellEnd"/>
+      <w:r>
+        <w:rPr>
+          <w:rFonts w:ascii="Arial" w:hAnsi="Arial" w:cs="Arial"/>
+        </w:rPr>
+        <w:t>Feedbacks: array</w:t>
+      </w:r>
     </w:p>
     <w:p>
       <w:pPr>
@@ -4048,27 +3324,11 @@
           <w:rFonts w:ascii="Arial" w:hAnsi="Arial" w:cs="Arial"/>
         </w:rPr>
       </w:pPr>
-      <w:proofErr w:type="gramStart"/>
-      <w:r>
-        <w:rPr>
-          <w:rFonts w:ascii="Arial" w:hAnsi="Arial" w:cs="Arial"/>
-        </w:rPr>
-        <w:t>ID :</w:t>
-      </w:r>
-      <w:proofErr w:type="spellStart"/>
-      <w:r>
-        <w:rPr>
-          <w:rFonts w:ascii="Arial" w:hAnsi="Arial" w:cs="Arial"/>
-        </w:rPr>
-        <w:t>string</w:t>
-      </w:r>
-      <w:proofErr w:type="spellEnd"/>
-      <w:proofErr w:type="gramEnd"/>
-      <w:r>
-        <w:rPr>
-          <w:rFonts w:ascii="Arial" w:hAnsi="Arial" w:cs="Arial"/>
-        </w:rPr>
-        <w:t xml:space="preserve"> </w:t>
+      <w:r>
+        <w:rPr>
+          <w:rFonts w:ascii="Arial" w:hAnsi="Arial" w:cs="Arial"/>
+        </w:rPr>
+        <w:t xml:space="preserve">ID :string </w:t>
       </w:r>
     </w:p>
     <w:p>
@@ -4078,30 +3338,12 @@
           <w:rFonts w:ascii="Arial" w:hAnsi="Arial" w:cs="Arial"/>
         </w:rPr>
       </w:pPr>
-      <w:proofErr w:type="spellStart"/>
-      <w:proofErr w:type="gramStart"/>
-      <w:r>
-        <w:rPr>
-          <w:rFonts w:ascii="Arial" w:hAnsi="Arial" w:cs="Arial"/>
-        </w:rPr>
-        <w:t>SameAsPrevious</w:t>
-      </w:r>
-      <w:proofErr w:type="spellEnd"/>
-      <w:r>
-        <w:rPr>
-          <w:rFonts w:ascii="Arial" w:hAnsi="Arial" w:cs="Arial"/>
-        </w:rPr>
-        <w:t xml:space="preserve"> :</w:t>
-      </w:r>
-      <w:proofErr w:type="spellStart"/>
-      <w:r>
-        <w:rPr>
-          <w:rFonts w:ascii="Arial" w:hAnsi="Arial" w:cs="Arial"/>
-        </w:rPr>
-        <w:t>bool</w:t>
-      </w:r>
-      <w:proofErr w:type="spellEnd"/>
-      <w:proofErr w:type="gramEnd"/>
+      <w:r>
+        <w:rPr>
+          <w:rFonts w:ascii="Arial" w:hAnsi="Arial" w:cs="Arial"/>
+        </w:rPr>
+        <w:t>SameAsPrevious :bool</w:t>
+      </w:r>
     </w:p>
     <w:p>
       <w:pPr>
@@ -4128,35 +3370,11 @@
           <w:rFonts w:ascii="Arial" w:hAnsi="Arial" w:cs="Arial"/>
         </w:rPr>
       </w:pPr>
-      <w:proofErr w:type="spellStart"/>
-      <w:proofErr w:type="gramStart"/>
-      <w:r>
-        <w:rPr>
-          <w:rFonts w:ascii="Arial" w:hAnsi="Arial" w:cs="Arial"/>
-        </w:rPr>
-        <w:t>Calculate</w:t>
-      </w:r>
-      <w:proofErr w:type="spellEnd"/>
-      <w:r>
-        <w:rPr>
-          <w:rFonts w:ascii="Arial" w:hAnsi="Arial" w:cs="Arial"/>
-        </w:rPr>
-        <w:t>(</w:t>
-      </w:r>
-      <w:proofErr w:type="spellStart"/>
-      <w:proofErr w:type="gramEnd"/>
-      <w:r>
-        <w:rPr>
-          <w:rFonts w:ascii="Arial" w:hAnsi="Arial" w:cs="Arial"/>
-        </w:rPr>
-        <w:t>array</w:t>
-      </w:r>
-      <w:proofErr w:type="spellEnd"/>
-      <w:r>
-        <w:rPr>
-          <w:rFonts w:ascii="Arial" w:hAnsi="Arial" w:cs="Arial"/>
-        </w:rPr>
-        <w:t>) : int</w:t>
+      <w:r>
+        <w:rPr>
+          <w:rFonts w:ascii="Arial" w:hAnsi="Arial" w:cs="Arial"/>
+        </w:rPr>
+        <w:t>Calculate(array) : int</w:t>
       </w:r>
     </w:p>
     <w:p>
@@ -4166,27 +3384,11 @@
           <w:rFonts w:ascii="Arial" w:hAnsi="Arial" w:cs="Arial"/>
         </w:rPr>
       </w:pPr>
-      <w:proofErr w:type="spellStart"/>
-      <w:proofErr w:type="gramStart"/>
-      <w:r>
-        <w:rPr>
-          <w:rFonts w:ascii="Arial" w:hAnsi="Arial" w:cs="Arial"/>
-        </w:rPr>
-        <w:t>Count</w:t>
-      </w:r>
-      <w:proofErr w:type="spellEnd"/>
-      <w:r>
-        <w:rPr>
-          <w:rFonts w:ascii="Arial" w:hAnsi="Arial" w:cs="Arial"/>
-        </w:rPr>
-        <w:t>(</w:t>
-      </w:r>
-      <w:proofErr w:type="gramEnd"/>
-      <w:r>
-        <w:rPr>
-          <w:rFonts w:ascii="Arial" w:hAnsi="Arial" w:cs="Arial"/>
-        </w:rPr>
-        <w:t>)</w:t>
+      <w:r>
+        <w:rPr>
+          <w:rFonts w:ascii="Arial" w:hAnsi="Arial" w:cs="Arial"/>
+        </w:rPr>
+        <w:t>Count()</w:t>
       </w:r>
     </w:p>
     <w:p>
@@ -4196,36 +3398,12 @@
           <w:rFonts w:ascii="Arial" w:hAnsi="Arial" w:cs="Arial"/>
         </w:rPr>
       </w:pPr>
-      <w:proofErr w:type="spellStart"/>
-      <w:proofErr w:type="gramStart"/>
-      <w:r>
-        <w:rPr>
-          <w:rFonts w:ascii="Arial" w:hAnsi="Arial" w:cs="Arial"/>
-        </w:rPr>
-        <w:t>GetID</w:t>
-      </w:r>
-      <w:proofErr w:type="spellEnd"/>
-      <w:r>
-        <w:rPr>
-          <w:rFonts w:ascii="Arial" w:hAnsi="Arial" w:cs="Arial"/>
-        </w:rPr>
-        <w:t>(</w:t>
-      </w:r>
-      <w:proofErr w:type="gramEnd"/>
-      <w:r>
-        <w:rPr>
-          <w:rFonts w:ascii="Arial" w:hAnsi="Arial" w:cs="Arial"/>
-        </w:rPr>
-        <w:t>) :</w:t>
-      </w:r>
-      <w:proofErr w:type="spellStart"/>
-      <w:r>
-        <w:rPr>
-          <w:rFonts w:ascii="Arial" w:hAnsi="Arial" w:cs="Arial"/>
-        </w:rPr>
-        <w:t>string</w:t>
-      </w:r>
-      <w:proofErr w:type="spellEnd"/>
+      <w:r>
+        <w:rPr>
+          <w:rFonts w:ascii="Arial" w:hAnsi="Arial" w:cs="Arial"/>
+        </w:rPr>
+        <w:t>GetID() :string</w:t>
+      </w:r>
     </w:p>
     <w:p>
       <w:pPr>
@@ -4234,27 +3412,11 @@
           <w:rFonts w:ascii="Arial" w:hAnsi="Arial" w:cs="Arial"/>
         </w:rPr>
       </w:pPr>
-      <w:proofErr w:type="spellStart"/>
-      <w:proofErr w:type="gramStart"/>
-      <w:r>
-        <w:rPr>
-          <w:rFonts w:ascii="Arial" w:hAnsi="Arial" w:cs="Arial"/>
-        </w:rPr>
-        <w:t>Step</w:t>
-      </w:r>
-      <w:proofErr w:type="spellEnd"/>
-      <w:r>
-        <w:rPr>
-          <w:rFonts w:ascii="Arial" w:hAnsi="Arial" w:cs="Arial"/>
-        </w:rPr>
-        <w:t>(</w:t>
-      </w:r>
-      <w:proofErr w:type="gramEnd"/>
-      <w:r>
-        <w:rPr>
-          <w:rFonts w:ascii="Arial" w:hAnsi="Arial" w:cs="Arial"/>
-        </w:rPr>
-        <w:t>)</w:t>
+      <w:r>
+        <w:rPr>
+          <w:rFonts w:ascii="Arial" w:hAnsi="Arial" w:cs="Arial"/>
+        </w:rPr>
+        <w:t>Step()</w:t>
       </w:r>
     </w:p>
     <w:p>
@@ -4270,6 +3432,7 @@
           <w:rFonts w:ascii="Arial" w:hAnsi="Arial" w:cs="Arial"/>
           <w:i/>
         </w:rPr>
+        <w:lastRenderedPageBreak/>
         <w:t>Az ősosztály (Gate) attribútumain, illetve metódusain kívül nem definiál újakat.</w:t>
       </w:r>
     </w:p>
@@ -4296,14 +3459,12 @@
           <w:rFonts w:cs="Arial"/>
         </w:rPr>
       </w:pPr>
-      <w:proofErr w:type="spellStart"/>
       <w:r>
         <w:rPr>
           <w:rFonts w:cs="Arial"/>
         </w:rPr>
         <w:t>orGate</w:t>
       </w:r>
-      <w:proofErr w:type="spellEnd"/>
     </w:p>
     <w:p>
       <w:pPr>
@@ -4334,35 +3495,7 @@
         <w:rPr>
           <w:rFonts w:ascii="Arial" w:hAnsi="Arial" w:cs="Arial"/>
         </w:rPr>
-        <w:t>Gate absztrakt osztályt valósítja meg, bemeneti értékeiből (</w:t>
-      </w:r>
-      <w:proofErr w:type="spellStart"/>
-      <w:r>
-        <w:rPr>
-          <w:rFonts w:ascii="Arial" w:hAnsi="Arial" w:cs="Arial"/>
-        </w:rPr>
-        <w:t>wireIn</w:t>
-      </w:r>
-      <w:proofErr w:type="spellEnd"/>
-      <w:r>
-        <w:rPr>
-          <w:rFonts w:ascii="Arial" w:hAnsi="Arial" w:cs="Arial"/>
-        </w:rPr>
-        <w:t>) előállítja a kimeneti értéket (</w:t>
-      </w:r>
-      <w:proofErr w:type="spellStart"/>
-      <w:r>
-        <w:rPr>
-          <w:rFonts w:ascii="Arial" w:hAnsi="Arial" w:cs="Arial"/>
-        </w:rPr>
-        <w:t>wireOut</w:t>
-      </w:r>
-      <w:proofErr w:type="spellEnd"/>
-      <w:r>
-        <w:rPr>
-          <w:rFonts w:ascii="Arial" w:hAnsi="Arial" w:cs="Arial"/>
-        </w:rPr>
-        <w:t>) a logika táblája alapján.</w:t>
+        <w:t>Gate absztrakt osztályt valósítja meg, bemeneti értékeiből (wireIn) előállítja a kimeneti értéket (wireOut) a logika táblája alapján.</w:t>
       </w:r>
     </w:p>
     <w:p>
@@ -4390,7 +3523,6 @@
           <w:rFonts w:ascii="Arial" w:hAnsi="Arial" w:cs="Arial"/>
         </w:rPr>
       </w:pPr>
-      <w:proofErr w:type="spellStart"/>
       <w:r>
         <w:rPr>
           <w:rFonts w:ascii="Arial" w:hAnsi="Arial" w:cs="Arial"/>
@@ -4401,17 +3533,8 @@
         <w:rPr>
           <w:rFonts w:ascii="Arial" w:hAnsi="Arial" w:cs="Arial"/>
         </w:rPr>
-        <w:t>-</w:t>
-      </w:r>
-      <w:proofErr w:type="spellEnd"/>
-      <w:proofErr w:type="gramStart"/>
-      <w:r>
-        <w:rPr>
-          <w:rFonts w:ascii="Arial" w:hAnsi="Arial" w:cs="Arial"/>
-        </w:rPr>
-        <w:t>&gt;Gate</w:t>
-      </w:r>
-      <w:proofErr w:type="gramEnd"/>
+        <w:t>-&gt;Gate</w:t>
+      </w:r>
     </w:p>
     <w:p>
       <w:pPr>
@@ -4442,35 +3565,7 @@
         <w:rPr>
           <w:rFonts w:ascii="Arial" w:hAnsi="Arial" w:cs="Arial"/>
         </w:rPr>
-        <w:t xml:space="preserve">Implementálja </w:t>
-      </w:r>
-      <w:proofErr w:type="gramStart"/>
-      <w:r>
-        <w:rPr>
-          <w:rFonts w:ascii="Arial" w:hAnsi="Arial" w:cs="Arial"/>
-        </w:rPr>
-        <w:t>a</w:t>
-      </w:r>
-      <w:proofErr w:type="gramEnd"/>
-      <w:r>
-        <w:rPr>
-          <w:rFonts w:ascii="Arial" w:hAnsi="Arial" w:cs="Arial"/>
-        </w:rPr>
-        <w:t xml:space="preserve"> </w:t>
-      </w:r>
-      <w:proofErr w:type="spellStart"/>
-      <w:r>
-        <w:rPr>
-          <w:rFonts w:ascii="Arial" w:hAnsi="Arial" w:cs="Arial"/>
-        </w:rPr>
-        <w:t>IComponent</w:t>
-      </w:r>
-      <w:proofErr w:type="spellEnd"/>
-      <w:r>
-        <w:rPr>
-          <w:rFonts w:ascii="Arial" w:hAnsi="Arial" w:cs="Arial"/>
-        </w:rPr>
-        <w:t xml:space="preserve"> interfészt.</w:t>
+        <w:t>Implementálja a IComponent interfészt.</w:t>
       </w:r>
     </w:p>
     <w:p>
@@ -4499,28 +3594,12 @@
           <w:rFonts w:ascii="Arial" w:hAnsi="Arial" w:cs="Arial"/>
         </w:rPr>
       </w:pPr>
-      <w:proofErr w:type="spellStart"/>
-      <w:r>
-        <w:rPr>
-          <w:rFonts w:ascii="Arial" w:hAnsi="Arial" w:cs="Arial"/>
-        </w:rPr>
-        <w:t>Feedbacks</w:t>
-      </w:r>
-      <w:proofErr w:type="spellEnd"/>
-      <w:r>
-        <w:rPr>
-          <w:rFonts w:ascii="Arial" w:hAnsi="Arial" w:cs="Arial"/>
-        </w:rPr>
-        <w:t xml:space="preserve">: </w:t>
-      </w:r>
-      <w:proofErr w:type="spellStart"/>
-      <w:r>
-        <w:rPr>
-          <w:rFonts w:ascii="Arial" w:hAnsi="Arial" w:cs="Arial"/>
-        </w:rPr>
-        <w:t>array</w:t>
-      </w:r>
-      <w:proofErr w:type="spellEnd"/>
+      <w:r>
+        <w:rPr>
+          <w:rFonts w:ascii="Arial" w:hAnsi="Arial" w:cs="Arial"/>
+        </w:rPr>
+        <w:t>Feedbacks: array</w:t>
+      </w:r>
     </w:p>
     <w:p>
       <w:pPr>
@@ -4529,27 +3608,11 @@
           <w:rFonts w:ascii="Arial" w:hAnsi="Arial" w:cs="Arial"/>
         </w:rPr>
       </w:pPr>
-      <w:proofErr w:type="gramStart"/>
-      <w:r>
-        <w:rPr>
-          <w:rFonts w:ascii="Arial" w:hAnsi="Arial" w:cs="Arial"/>
-        </w:rPr>
-        <w:t>ID :</w:t>
-      </w:r>
-      <w:proofErr w:type="spellStart"/>
-      <w:r>
-        <w:rPr>
-          <w:rFonts w:ascii="Arial" w:hAnsi="Arial" w:cs="Arial"/>
-        </w:rPr>
-        <w:t>string</w:t>
-      </w:r>
-      <w:proofErr w:type="spellEnd"/>
-      <w:proofErr w:type="gramEnd"/>
-      <w:r>
-        <w:rPr>
-          <w:rFonts w:ascii="Arial" w:hAnsi="Arial" w:cs="Arial"/>
-        </w:rPr>
-        <w:t xml:space="preserve"> </w:t>
+      <w:r>
+        <w:rPr>
+          <w:rFonts w:ascii="Arial" w:hAnsi="Arial" w:cs="Arial"/>
+        </w:rPr>
+        <w:t xml:space="preserve">ID :string </w:t>
       </w:r>
     </w:p>
     <w:p>
@@ -4559,30 +3622,12 @@
           <w:rFonts w:ascii="Arial" w:hAnsi="Arial" w:cs="Arial"/>
         </w:rPr>
       </w:pPr>
-      <w:proofErr w:type="spellStart"/>
-      <w:proofErr w:type="gramStart"/>
-      <w:r>
-        <w:rPr>
-          <w:rFonts w:ascii="Arial" w:hAnsi="Arial" w:cs="Arial"/>
-        </w:rPr>
-        <w:t>SameAsPrevious</w:t>
-      </w:r>
-      <w:proofErr w:type="spellEnd"/>
-      <w:r>
-        <w:rPr>
-          <w:rFonts w:ascii="Arial" w:hAnsi="Arial" w:cs="Arial"/>
-        </w:rPr>
-        <w:t xml:space="preserve"> :</w:t>
-      </w:r>
-      <w:proofErr w:type="spellStart"/>
-      <w:r>
-        <w:rPr>
-          <w:rFonts w:ascii="Arial" w:hAnsi="Arial" w:cs="Arial"/>
-        </w:rPr>
-        <w:t>bool</w:t>
-      </w:r>
-      <w:proofErr w:type="spellEnd"/>
-      <w:proofErr w:type="gramEnd"/>
+      <w:r>
+        <w:rPr>
+          <w:rFonts w:ascii="Arial" w:hAnsi="Arial" w:cs="Arial"/>
+        </w:rPr>
+        <w:t>SameAsPrevious :bool</w:t>
+      </w:r>
     </w:p>
     <w:p>
       <w:pPr>
@@ -4609,35 +3654,11 @@
           <w:rFonts w:ascii="Arial" w:hAnsi="Arial" w:cs="Arial"/>
         </w:rPr>
       </w:pPr>
-      <w:proofErr w:type="spellStart"/>
-      <w:proofErr w:type="gramStart"/>
-      <w:r>
-        <w:rPr>
-          <w:rFonts w:ascii="Arial" w:hAnsi="Arial" w:cs="Arial"/>
-        </w:rPr>
-        <w:t>Calculate</w:t>
-      </w:r>
-      <w:proofErr w:type="spellEnd"/>
-      <w:r>
-        <w:rPr>
-          <w:rFonts w:ascii="Arial" w:hAnsi="Arial" w:cs="Arial"/>
-        </w:rPr>
-        <w:t>(</w:t>
-      </w:r>
-      <w:proofErr w:type="spellStart"/>
-      <w:proofErr w:type="gramEnd"/>
-      <w:r>
-        <w:rPr>
-          <w:rFonts w:ascii="Arial" w:hAnsi="Arial" w:cs="Arial"/>
-        </w:rPr>
-        <w:t>array</w:t>
-      </w:r>
-      <w:proofErr w:type="spellEnd"/>
-      <w:r>
-        <w:rPr>
-          <w:rFonts w:ascii="Arial" w:hAnsi="Arial" w:cs="Arial"/>
-        </w:rPr>
-        <w:t>) : int</w:t>
+      <w:r>
+        <w:rPr>
+          <w:rFonts w:ascii="Arial" w:hAnsi="Arial" w:cs="Arial"/>
+        </w:rPr>
+        <w:t>Calculate(array) : int</w:t>
       </w:r>
     </w:p>
     <w:p>
@@ -4647,27 +3668,11 @@
           <w:rFonts w:ascii="Arial" w:hAnsi="Arial" w:cs="Arial"/>
         </w:rPr>
       </w:pPr>
-      <w:proofErr w:type="spellStart"/>
-      <w:proofErr w:type="gramStart"/>
-      <w:r>
-        <w:rPr>
-          <w:rFonts w:ascii="Arial" w:hAnsi="Arial" w:cs="Arial"/>
-        </w:rPr>
-        <w:t>Count</w:t>
-      </w:r>
-      <w:proofErr w:type="spellEnd"/>
-      <w:r>
-        <w:rPr>
-          <w:rFonts w:ascii="Arial" w:hAnsi="Arial" w:cs="Arial"/>
-        </w:rPr>
-        <w:t>(</w:t>
-      </w:r>
-      <w:proofErr w:type="gramEnd"/>
-      <w:r>
-        <w:rPr>
-          <w:rFonts w:ascii="Arial" w:hAnsi="Arial" w:cs="Arial"/>
-        </w:rPr>
-        <w:t>)</w:t>
+      <w:r>
+        <w:rPr>
+          <w:rFonts w:ascii="Arial" w:hAnsi="Arial" w:cs="Arial"/>
+        </w:rPr>
+        <w:t>Count()</w:t>
       </w:r>
     </w:p>
     <w:p>
@@ -4677,36 +3682,12 @@
           <w:rFonts w:ascii="Arial" w:hAnsi="Arial" w:cs="Arial"/>
         </w:rPr>
       </w:pPr>
-      <w:proofErr w:type="spellStart"/>
-      <w:proofErr w:type="gramStart"/>
-      <w:r>
-        <w:rPr>
-          <w:rFonts w:ascii="Arial" w:hAnsi="Arial" w:cs="Arial"/>
-        </w:rPr>
-        <w:t>GetID</w:t>
-      </w:r>
-      <w:proofErr w:type="spellEnd"/>
-      <w:r>
-        <w:rPr>
-          <w:rFonts w:ascii="Arial" w:hAnsi="Arial" w:cs="Arial"/>
-        </w:rPr>
-        <w:t>(</w:t>
-      </w:r>
-      <w:proofErr w:type="gramEnd"/>
-      <w:r>
-        <w:rPr>
-          <w:rFonts w:ascii="Arial" w:hAnsi="Arial" w:cs="Arial"/>
-        </w:rPr>
-        <w:t>) :</w:t>
-      </w:r>
-      <w:proofErr w:type="spellStart"/>
-      <w:r>
-        <w:rPr>
-          <w:rFonts w:ascii="Arial" w:hAnsi="Arial" w:cs="Arial"/>
-        </w:rPr>
-        <w:t>string</w:t>
-      </w:r>
-      <w:proofErr w:type="spellEnd"/>
+      <w:r>
+        <w:rPr>
+          <w:rFonts w:ascii="Arial" w:hAnsi="Arial" w:cs="Arial"/>
+        </w:rPr>
+        <w:t>GetID() :string</w:t>
+      </w:r>
     </w:p>
     <w:p>
       <w:pPr>
@@ -4715,27 +3696,11 @@
           <w:rFonts w:ascii="Arial" w:hAnsi="Arial" w:cs="Arial"/>
         </w:rPr>
       </w:pPr>
-      <w:proofErr w:type="spellStart"/>
-      <w:proofErr w:type="gramStart"/>
-      <w:r>
-        <w:rPr>
-          <w:rFonts w:ascii="Arial" w:hAnsi="Arial" w:cs="Arial"/>
-        </w:rPr>
-        <w:t>Step</w:t>
-      </w:r>
-      <w:proofErr w:type="spellEnd"/>
-      <w:r>
-        <w:rPr>
-          <w:rFonts w:ascii="Arial" w:hAnsi="Arial" w:cs="Arial"/>
-        </w:rPr>
-        <w:t>(</w:t>
-      </w:r>
-      <w:proofErr w:type="gramEnd"/>
-      <w:r>
-        <w:rPr>
-          <w:rFonts w:ascii="Arial" w:hAnsi="Arial" w:cs="Arial"/>
-        </w:rPr>
-        <w:t>)</w:t>
+      <w:r>
+        <w:rPr>
+          <w:rFonts w:ascii="Arial" w:hAnsi="Arial" w:cs="Arial"/>
+        </w:rPr>
+        <w:t>Step()</w:t>
       </w:r>
     </w:p>
     <w:p>
@@ -4776,14 +3741,12 @@
           <w:rFonts w:cs="Arial"/>
         </w:rPr>
       </w:pPr>
-      <w:proofErr w:type="spellStart"/>
       <w:r>
         <w:rPr>
           <w:rFonts w:cs="Arial"/>
         </w:rPr>
         <w:t>Inverter</w:t>
       </w:r>
-      <w:proofErr w:type="spellEnd"/>
     </w:p>
     <w:p>
       <w:pPr>
@@ -4828,89 +3791,25 @@
         <w:rPr>
           <w:rFonts w:ascii="Arial" w:hAnsi="Arial" w:cs="Arial"/>
         </w:rPr>
-        <w:t xml:space="preserve"> (</w:t>
-      </w:r>
-      <w:proofErr w:type="spellStart"/>
-      <w:r>
-        <w:rPr>
-          <w:rFonts w:ascii="Arial" w:hAnsi="Arial" w:cs="Arial"/>
-        </w:rPr>
-        <w:t>wireIn</w:t>
-      </w:r>
-      <w:proofErr w:type="spellEnd"/>
-      <w:r>
-        <w:rPr>
-          <w:rFonts w:ascii="Arial" w:hAnsi="Arial" w:cs="Arial"/>
-        </w:rPr>
-        <w:t>)</w:t>
-      </w:r>
-      <w:r>
-        <w:rPr>
-          <w:rFonts w:ascii="Arial" w:hAnsi="Arial" w:cs="Arial"/>
-        </w:rPr>
-        <w:t xml:space="preserve"> lekérdezi a </w:t>
-      </w:r>
-      <w:proofErr w:type="spellStart"/>
-      <w:proofErr w:type="gramStart"/>
-      <w:r>
-        <w:rPr>
-          <w:rFonts w:ascii="Arial" w:hAnsi="Arial" w:cs="Arial"/>
-        </w:rPr>
-        <w:t>GetValue</w:t>
-      </w:r>
-      <w:proofErr w:type="spellEnd"/>
-      <w:r>
-        <w:rPr>
-          <w:rFonts w:ascii="Arial" w:hAnsi="Arial" w:cs="Arial"/>
-        </w:rPr>
-        <w:t>(</w:t>
-      </w:r>
-      <w:proofErr w:type="gramEnd"/>
-      <w:r>
-        <w:rPr>
-          <w:rFonts w:ascii="Arial" w:hAnsi="Arial" w:cs="Arial"/>
-        </w:rPr>
-        <w:t>int) metódussal, és</w:t>
-      </w:r>
-      <w:r>
-        <w:rPr>
-          <w:rFonts w:ascii="Arial" w:hAnsi="Arial" w:cs="Arial"/>
-        </w:rPr>
-        <w:t xml:space="preserve"> előállítja a kimeneti értéket (</w:t>
-      </w:r>
-      <w:proofErr w:type="spellStart"/>
-      <w:r>
-        <w:rPr>
-          <w:rFonts w:ascii="Arial" w:hAnsi="Arial" w:cs="Arial"/>
-        </w:rPr>
-        <w:t>wireOut</w:t>
-      </w:r>
-      <w:proofErr w:type="spellEnd"/>
-      <w:r>
-        <w:rPr>
-          <w:rFonts w:ascii="Arial" w:hAnsi="Arial" w:cs="Arial"/>
-        </w:rPr>
-        <w:t>) a logika táblája alapján</w:t>
-      </w:r>
-      <w:r>
-        <w:rPr>
-          <w:rFonts w:ascii="Arial" w:hAnsi="Arial" w:cs="Arial"/>
-        </w:rPr>
-        <w:t xml:space="preserve">, melyet a kenetére ad a </w:t>
-      </w:r>
-      <w:proofErr w:type="spellStart"/>
-      <w:r>
-        <w:rPr>
-          <w:rFonts w:ascii="Arial" w:hAnsi="Arial" w:cs="Arial"/>
-        </w:rPr>
-        <w:t>SetValue</w:t>
-      </w:r>
-      <w:proofErr w:type="spellEnd"/>
-      <w:r>
-        <w:rPr>
-          <w:rFonts w:ascii="Arial" w:hAnsi="Arial" w:cs="Arial"/>
-        </w:rPr>
-        <w:t>(int) függvénnyel.</w:t>
+        <w:t xml:space="preserve"> (wireIn)</w:t>
+      </w:r>
+      <w:r>
+        <w:rPr>
+          <w:rFonts w:ascii="Arial" w:hAnsi="Arial" w:cs="Arial"/>
+        </w:rPr>
+        <w:t xml:space="preserve"> lekérdezi a GetValue(int) metódussal, és</w:t>
+      </w:r>
+      <w:r>
+        <w:rPr>
+          <w:rFonts w:ascii="Arial" w:hAnsi="Arial" w:cs="Arial"/>
+        </w:rPr>
+        <w:t xml:space="preserve"> előállítja a kimeneti értéket (wireOut) a logika táblája alapján</w:t>
+      </w:r>
+      <w:r>
+        <w:rPr>
+          <w:rFonts w:ascii="Arial" w:hAnsi="Arial" w:cs="Arial"/>
+        </w:rPr>
+        <w:t>, melyet a kenetére ad a SetValue(int) függvénnyel.</w:t>
       </w:r>
       <w:r>
         <w:rPr>
@@ -4963,7 +3862,6 @@
           <w:rFonts w:ascii="Arial" w:hAnsi="Arial" w:cs="Arial"/>
         </w:rPr>
       </w:pPr>
-      <w:proofErr w:type="spellStart"/>
       <w:r>
         <w:rPr>
           <w:rFonts w:ascii="Arial" w:hAnsi="Arial" w:cs="Arial"/>
@@ -4974,17 +3872,8 @@
         <w:rPr>
           <w:rFonts w:ascii="Arial" w:hAnsi="Arial" w:cs="Arial"/>
         </w:rPr>
-        <w:t>-</w:t>
-      </w:r>
-      <w:proofErr w:type="spellEnd"/>
-      <w:proofErr w:type="gramStart"/>
-      <w:r>
-        <w:rPr>
-          <w:rFonts w:ascii="Arial" w:hAnsi="Arial" w:cs="Arial"/>
-        </w:rPr>
-        <w:t>&gt;Gate</w:t>
-      </w:r>
-      <w:proofErr w:type="gramEnd"/>
+        <w:t>-&gt;Gate</w:t>
+      </w:r>
     </w:p>
     <w:p>
       <w:pPr>
@@ -5015,35 +3904,7 @@
         <w:rPr>
           <w:rFonts w:ascii="Arial" w:hAnsi="Arial" w:cs="Arial"/>
         </w:rPr>
-        <w:t xml:space="preserve">Implementálja </w:t>
-      </w:r>
-      <w:proofErr w:type="gramStart"/>
-      <w:r>
-        <w:rPr>
-          <w:rFonts w:ascii="Arial" w:hAnsi="Arial" w:cs="Arial"/>
-        </w:rPr>
-        <w:t>a</w:t>
-      </w:r>
-      <w:proofErr w:type="gramEnd"/>
-      <w:r>
-        <w:rPr>
-          <w:rFonts w:ascii="Arial" w:hAnsi="Arial" w:cs="Arial"/>
-        </w:rPr>
-        <w:t xml:space="preserve"> </w:t>
-      </w:r>
-      <w:proofErr w:type="spellStart"/>
-      <w:r>
-        <w:rPr>
-          <w:rFonts w:ascii="Arial" w:hAnsi="Arial" w:cs="Arial"/>
-        </w:rPr>
-        <w:t>IComponent</w:t>
-      </w:r>
-      <w:proofErr w:type="spellEnd"/>
-      <w:r>
-        <w:rPr>
-          <w:rFonts w:ascii="Arial" w:hAnsi="Arial" w:cs="Arial"/>
-        </w:rPr>
-        <w:t xml:space="preserve"> interfészt.</w:t>
+        <w:t>Implementálja a IComponent interfészt.</w:t>
       </w:r>
     </w:p>
     <w:p>
@@ -5072,28 +3933,12 @@
           <w:rFonts w:ascii="Arial" w:hAnsi="Arial" w:cs="Arial"/>
         </w:rPr>
       </w:pPr>
-      <w:proofErr w:type="spellStart"/>
-      <w:r>
-        <w:rPr>
-          <w:rFonts w:ascii="Arial" w:hAnsi="Arial" w:cs="Arial"/>
-        </w:rPr>
-        <w:t>Feedbacks</w:t>
-      </w:r>
-      <w:proofErr w:type="spellEnd"/>
-      <w:r>
-        <w:rPr>
-          <w:rFonts w:ascii="Arial" w:hAnsi="Arial" w:cs="Arial"/>
-        </w:rPr>
-        <w:t xml:space="preserve">: </w:t>
-      </w:r>
-      <w:proofErr w:type="spellStart"/>
-      <w:r>
-        <w:rPr>
-          <w:rFonts w:ascii="Arial" w:hAnsi="Arial" w:cs="Arial"/>
-        </w:rPr>
-        <w:t>array</w:t>
-      </w:r>
-      <w:proofErr w:type="spellEnd"/>
+      <w:r>
+        <w:rPr>
+          <w:rFonts w:ascii="Arial" w:hAnsi="Arial" w:cs="Arial"/>
+        </w:rPr>
+        <w:t>Feedbacks: array</w:t>
+      </w:r>
     </w:p>
     <w:p>
       <w:pPr>
@@ -5102,27 +3947,11 @@
           <w:rFonts w:ascii="Arial" w:hAnsi="Arial" w:cs="Arial"/>
         </w:rPr>
       </w:pPr>
-      <w:proofErr w:type="gramStart"/>
-      <w:r>
-        <w:rPr>
-          <w:rFonts w:ascii="Arial" w:hAnsi="Arial" w:cs="Arial"/>
-        </w:rPr>
-        <w:t>ID :</w:t>
-      </w:r>
-      <w:proofErr w:type="spellStart"/>
-      <w:r>
-        <w:rPr>
-          <w:rFonts w:ascii="Arial" w:hAnsi="Arial" w:cs="Arial"/>
-        </w:rPr>
-        <w:t>string</w:t>
-      </w:r>
-      <w:proofErr w:type="spellEnd"/>
-      <w:proofErr w:type="gramEnd"/>
-      <w:r>
-        <w:rPr>
-          <w:rFonts w:ascii="Arial" w:hAnsi="Arial" w:cs="Arial"/>
-        </w:rPr>
-        <w:t xml:space="preserve"> </w:t>
+      <w:r>
+        <w:rPr>
+          <w:rFonts w:ascii="Arial" w:hAnsi="Arial" w:cs="Arial"/>
+        </w:rPr>
+        <w:t xml:space="preserve">ID :string </w:t>
       </w:r>
     </w:p>
     <w:p>
@@ -5132,30 +3961,12 @@
           <w:rFonts w:ascii="Arial" w:hAnsi="Arial" w:cs="Arial"/>
         </w:rPr>
       </w:pPr>
-      <w:proofErr w:type="spellStart"/>
-      <w:proofErr w:type="gramStart"/>
-      <w:r>
-        <w:rPr>
-          <w:rFonts w:ascii="Arial" w:hAnsi="Arial" w:cs="Arial"/>
-        </w:rPr>
-        <w:t>SameAsPrevious</w:t>
-      </w:r>
-      <w:proofErr w:type="spellEnd"/>
-      <w:r>
-        <w:rPr>
-          <w:rFonts w:ascii="Arial" w:hAnsi="Arial" w:cs="Arial"/>
-        </w:rPr>
-        <w:t xml:space="preserve"> :</w:t>
-      </w:r>
-      <w:proofErr w:type="spellStart"/>
-      <w:r>
-        <w:rPr>
-          <w:rFonts w:ascii="Arial" w:hAnsi="Arial" w:cs="Arial"/>
-        </w:rPr>
-        <w:t>bool</w:t>
-      </w:r>
-      <w:proofErr w:type="spellEnd"/>
-      <w:proofErr w:type="gramEnd"/>
+      <w:r>
+        <w:rPr>
+          <w:rFonts w:ascii="Arial" w:hAnsi="Arial" w:cs="Arial"/>
+        </w:rPr>
+        <w:t>SameAsPrevious :bool</w:t>
+      </w:r>
     </w:p>
     <w:p>
       <w:pPr>
@@ -5182,35 +3993,11 @@
           <w:rFonts w:ascii="Arial" w:hAnsi="Arial" w:cs="Arial"/>
         </w:rPr>
       </w:pPr>
-      <w:proofErr w:type="spellStart"/>
-      <w:proofErr w:type="gramStart"/>
-      <w:r>
-        <w:rPr>
-          <w:rFonts w:ascii="Arial" w:hAnsi="Arial" w:cs="Arial"/>
-        </w:rPr>
-        <w:t>Calculate</w:t>
-      </w:r>
-      <w:proofErr w:type="spellEnd"/>
-      <w:r>
-        <w:rPr>
-          <w:rFonts w:ascii="Arial" w:hAnsi="Arial" w:cs="Arial"/>
-        </w:rPr>
-        <w:t>(</w:t>
-      </w:r>
-      <w:proofErr w:type="spellStart"/>
-      <w:proofErr w:type="gramEnd"/>
-      <w:r>
-        <w:rPr>
-          <w:rFonts w:ascii="Arial" w:hAnsi="Arial" w:cs="Arial"/>
-        </w:rPr>
-        <w:t>array</w:t>
-      </w:r>
-      <w:proofErr w:type="spellEnd"/>
-      <w:r>
-        <w:rPr>
-          <w:rFonts w:ascii="Arial" w:hAnsi="Arial" w:cs="Arial"/>
-        </w:rPr>
-        <w:t>) : int</w:t>
+      <w:r>
+        <w:rPr>
+          <w:rFonts w:ascii="Arial" w:hAnsi="Arial" w:cs="Arial"/>
+        </w:rPr>
+        <w:t>Calculate(array) : int</w:t>
       </w:r>
     </w:p>
     <w:p>
@@ -5220,27 +4007,11 @@
           <w:rFonts w:ascii="Arial" w:hAnsi="Arial" w:cs="Arial"/>
         </w:rPr>
       </w:pPr>
-      <w:proofErr w:type="spellStart"/>
-      <w:proofErr w:type="gramStart"/>
-      <w:r>
-        <w:rPr>
-          <w:rFonts w:ascii="Arial" w:hAnsi="Arial" w:cs="Arial"/>
-        </w:rPr>
-        <w:t>Count</w:t>
-      </w:r>
-      <w:proofErr w:type="spellEnd"/>
-      <w:r>
-        <w:rPr>
-          <w:rFonts w:ascii="Arial" w:hAnsi="Arial" w:cs="Arial"/>
-        </w:rPr>
-        <w:t>(</w:t>
-      </w:r>
-      <w:proofErr w:type="gramEnd"/>
-      <w:r>
-        <w:rPr>
-          <w:rFonts w:ascii="Arial" w:hAnsi="Arial" w:cs="Arial"/>
-        </w:rPr>
-        <w:t>)</w:t>
+      <w:r>
+        <w:rPr>
+          <w:rFonts w:ascii="Arial" w:hAnsi="Arial" w:cs="Arial"/>
+        </w:rPr>
+        <w:t>Count()</w:t>
       </w:r>
     </w:p>
     <w:p>
@@ -5250,36 +4021,12 @@
           <w:rFonts w:ascii="Arial" w:hAnsi="Arial" w:cs="Arial"/>
         </w:rPr>
       </w:pPr>
-      <w:proofErr w:type="spellStart"/>
-      <w:proofErr w:type="gramStart"/>
-      <w:r>
-        <w:rPr>
-          <w:rFonts w:ascii="Arial" w:hAnsi="Arial" w:cs="Arial"/>
-        </w:rPr>
-        <w:t>GetID</w:t>
-      </w:r>
-      <w:proofErr w:type="spellEnd"/>
-      <w:r>
-        <w:rPr>
-          <w:rFonts w:ascii="Arial" w:hAnsi="Arial" w:cs="Arial"/>
-        </w:rPr>
-        <w:t>(</w:t>
-      </w:r>
-      <w:proofErr w:type="gramEnd"/>
-      <w:r>
-        <w:rPr>
-          <w:rFonts w:ascii="Arial" w:hAnsi="Arial" w:cs="Arial"/>
-        </w:rPr>
-        <w:t>) :</w:t>
-      </w:r>
-      <w:proofErr w:type="spellStart"/>
-      <w:r>
-        <w:rPr>
-          <w:rFonts w:ascii="Arial" w:hAnsi="Arial" w:cs="Arial"/>
-        </w:rPr>
-        <w:t>string</w:t>
-      </w:r>
-      <w:proofErr w:type="spellEnd"/>
+      <w:r>
+        <w:rPr>
+          <w:rFonts w:ascii="Arial" w:hAnsi="Arial" w:cs="Arial"/>
+        </w:rPr>
+        <w:t>GetID() :string</w:t>
+      </w:r>
     </w:p>
     <w:p>
       <w:pPr>
@@ -5288,27 +4035,11 @@
           <w:rFonts w:ascii="Arial" w:hAnsi="Arial" w:cs="Arial"/>
         </w:rPr>
       </w:pPr>
-      <w:proofErr w:type="spellStart"/>
-      <w:proofErr w:type="gramStart"/>
-      <w:r>
-        <w:rPr>
-          <w:rFonts w:ascii="Arial" w:hAnsi="Arial" w:cs="Arial"/>
-        </w:rPr>
-        <w:t>Step</w:t>
-      </w:r>
-      <w:proofErr w:type="spellEnd"/>
-      <w:r>
-        <w:rPr>
-          <w:rFonts w:ascii="Arial" w:hAnsi="Arial" w:cs="Arial"/>
-        </w:rPr>
-        <w:t>(</w:t>
-      </w:r>
-      <w:proofErr w:type="gramEnd"/>
-      <w:r>
-        <w:rPr>
-          <w:rFonts w:ascii="Arial" w:hAnsi="Arial" w:cs="Arial"/>
-        </w:rPr>
-        <w:t>)</w:t>
+      <w:r>
+        <w:rPr>
+          <w:rFonts w:ascii="Arial" w:hAnsi="Arial" w:cs="Arial"/>
+        </w:rPr>
+        <w:t>Step()</w:t>
       </w:r>
     </w:p>
     <w:p>
@@ -5380,6 +4111,7 @@
     <w:lvl w:ilvl="2">
       <w:start w:val="1"/>
       <w:numFmt w:val="none"/>
+      <w:pStyle w:val="Cmsor3"/>
       <w:suff w:val="nothing"/>
       <w:lvlText w:val=""/>
       <w:lvlJc w:val="left"/>

</xml_diff>